<commit_message>
Uppdaterad dokumentation för RC3.
</commit_message>
<xml_diff>
--- a/ServiceInteractions/riv/clinicalprocess/healthcond/certificate/trunk/docs/Informationsspecifikation FK7263 version 1.6.docx
+++ b/ServiceInteractions/riv/clinicalprocess/healthcond/certificate/trunk/docs/Informationsspecifikation FK7263 version 1.6.docx
@@ -3408,7 +3408,6 @@
           <w:szCs w:val="36"/>
         </w:rPr>
       </w:pPr>
-      <w:proofErr w:type="spellStart"/>
       <w:r>
         <w:rPr>
           <w:sz w:val="36"/>
@@ -3417,7 +3416,6 @@
         <w:lastRenderedPageBreak/>
         <w:t>Revisionshistorik</w:t>
       </w:r>
-      <w:proofErr w:type="spellEnd"/>
     </w:p>
     <w:tbl>
       <w:tblPr>
@@ -4299,23 +4297,7 @@
                 <w:rFonts w:ascii="Times New Roman" w:hAnsi="Times New Roman"/>
                 <w:lang w:val="sv-SE"/>
               </w:rPr>
-              <w:t xml:space="preserve">Tillägg av attribut </w:t>
-            </w:r>
-            <w:proofErr w:type="spellStart"/>
-            <w:r>
-              <w:rPr>
-                <w:rFonts w:ascii="Times New Roman" w:hAnsi="Times New Roman"/>
-                <w:lang w:val="sv-SE"/>
-              </w:rPr>
-              <w:t>Referens.beskrivning</w:t>
-            </w:r>
-            <w:proofErr w:type="spellEnd"/>
-            <w:r>
-              <w:rPr>
-                <w:rFonts w:ascii="Times New Roman" w:hAnsi="Times New Roman"/>
-                <w:lang w:val="sv-SE"/>
-              </w:rPr>
-              <w:t xml:space="preserve"> för att kunna strukturerat hålla en beskrivning av vad intyg baseras på vid val Annat i fält 4b.</w:t>
+              <w:t>Tillägg av attribut Referens.beskrivning för att kunna strukturerat hålla en beskrivning av vad intyg baseras på vid val Annat i fält 4b.</w:t>
             </w:r>
           </w:p>
           <w:p>
@@ -4444,23 +4426,7 @@
                 <w:rFonts w:ascii="Times New Roman" w:hAnsi="Times New Roman"/>
                 <w:lang w:val="sv-SE"/>
               </w:rPr>
-              <w:t xml:space="preserve">Ändrat betydelsen av Observation (Prognos).beskrivning. Tidigare höll detta attribut beskrivning av överskridande av beslutsstödet. Nu ska attributet hålla en motivering om prognosen bedöms som ”Går </w:t>
-            </w:r>
-            <w:proofErr w:type="gramStart"/>
-            <w:r>
-              <w:rPr>
-                <w:rFonts w:ascii="Times New Roman" w:hAnsi="Times New Roman"/>
-                <w:lang w:val="sv-SE"/>
-              </w:rPr>
-              <w:t>ej</w:t>
-            </w:r>
-            <w:proofErr w:type="gramEnd"/>
-            <w:r>
-              <w:rPr>
-                <w:rFonts w:ascii="Times New Roman" w:hAnsi="Times New Roman"/>
-                <w:lang w:val="sv-SE"/>
-              </w:rPr>
-              <w:t xml:space="preserve"> att bedöma”.</w:t>
+              <w:t>Ändrat betydelsen av Observation (Prognos).beskrivning. Tidigare höll detta attribut beskrivning av överskridande av beslutsstödet. Nu ska attributet hålla en motivering om prognosen bedöms som ”Går ej att bedöma”.</w:t>
             </w:r>
           </w:p>
           <w:p>
@@ -4837,23 +4803,7 @@
                 <w:rFonts w:ascii="Times New Roman" w:hAnsi="Times New Roman"/>
                 <w:lang w:val="sv-SE"/>
               </w:rPr>
-              <w:t xml:space="preserve">om prognosen bedöms som ”Går </w:t>
-            </w:r>
-            <w:proofErr w:type="gramStart"/>
-            <w:r>
-              <w:rPr>
-                <w:rFonts w:ascii="Times New Roman" w:hAnsi="Times New Roman"/>
-                <w:lang w:val="sv-SE"/>
-              </w:rPr>
-              <w:t>ej</w:t>
-            </w:r>
-            <w:proofErr w:type="gramEnd"/>
-            <w:r>
-              <w:rPr>
-                <w:rFonts w:ascii="Times New Roman" w:hAnsi="Times New Roman"/>
-                <w:lang w:val="sv-SE"/>
-              </w:rPr>
-              <w:t xml:space="preserve"> att bedöma”.</w:t>
+              <w:t>om prognosen bedöms som ”Går ej att bedöma”.</w:t>
             </w:r>
           </w:p>
           <w:p>
@@ -5095,213 +5045,37 @@
                 <w:rFonts w:ascii="Times New Roman" w:hAnsi="Times New Roman"/>
                 <w:lang w:val="sv-SE"/>
               </w:rPr>
-              <w:t xml:space="preserve">Skrivit ut innehåll i </w:t>
-            </w:r>
-            <w:proofErr w:type="spellStart"/>
+              <w:t>Skrivit ut innehåll i root och extension för attributen Enhet.enhets-id,</w:t>
+            </w:r>
             <w:r>
               <w:rPr>
                 <w:rFonts w:ascii="Times New Roman" w:hAnsi="Times New Roman"/>
                 <w:lang w:val="sv-SE"/>
               </w:rPr>
-              <w:t>root</w:t>
-            </w:r>
-            <w:proofErr w:type="spellEnd"/>
+              <w:t xml:space="preserve"> Enhet.arbetsplatskod,</w:t>
+            </w:r>
             <w:r>
               <w:rPr>
                 <w:rFonts w:ascii="Times New Roman" w:hAnsi="Times New Roman"/>
                 <w:lang w:val="sv-SE"/>
               </w:rPr>
-              <w:t xml:space="preserve"> och extension för attributen </w:t>
-            </w:r>
-            <w:proofErr w:type="spellStart"/>
-            <w:r>
+              <w:t xml:space="preserve"> HoS-Personal.personal-id, Patient.person-id, Utlåtande.utlåtande-id och Vårdgivare.vårdgivarens id.</w:t>
+            </w:r>
+          </w:p>
+          <w:p>
+            <w:pPr>
+              <w:pStyle w:val="BodyText"/>
               <w:rPr>
                 <w:rFonts w:ascii="Times New Roman" w:hAnsi="Times New Roman"/>
                 <w:lang w:val="sv-SE"/>
               </w:rPr>
-              <w:t>Enhet.enhets-id</w:t>
-            </w:r>
-            <w:proofErr w:type="spellEnd"/>
+            </w:pPr>
             <w:r>
               <w:rPr>
                 <w:rFonts w:ascii="Times New Roman" w:hAnsi="Times New Roman"/>
                 <w:lang w:val="sv-SE"/>
               </w:rPr>
-              <w:t>,</w:t>
-            </w:r>
-            <w:r>
-              <w:rPr>
-                <w:rFonts w:ascii="Times New Roman" w:hAnsi="Times New Roman"/>
-                <w:lang w:val="sv-SE"/>
-              </w:rPr>
-              <w:t xml:space="preserve"> </w:t>
-            </w:r>
-            <w:proofErr w:type="spellStart"/>
-            <w:r>
-              <w:rPr>
-                <w:rFonts w:ascii="Times New Roman" w:hAnsi="Times New Roman"/>
-                <w:lang w:val="sv-SE"/>
-              </w:rPr>
-              <w:t>Enhet.arbetsplatskod</w:t>
-            </w:r>
-            <w:proofErr w:type="spellEnd"/>
-            <w:r>
-              <w:rPr>
-                <w:rFonts w:ascii="Times New Roman" w:hAnsi="Times New Roman"/>
-                <w:lang w:val="sv-SE"/>
-              </w:rPr>
-              <w:t>,</w:t>
-            </w:r>
-            <w:r>
-              <w:rPr>
-                <w:rFonts w:ascii="Times New Roman" w:hAnsi="Times New Roman"/>
-                <w:lang w:val="sv-SE"/>
-              </w:rPr>
-              <w:t xml:space="preserve"> </w:t>
-            </w:r>
-            <w:proofErr w:type="spellStart"/>
-            <w:r>
-              <w:rPr>
-                <w:rFonts w:ascii="Times New Roman" w:hAnsi="Times New Roman"/>
-                <w:lang w:val="sv-SE"/>
-              </w:rPr>
-              <w:t>HoS</w:t>
-            </w:r>
-            <w:proofErr w:type="spellEnd"/>
-            <w:r>
-              <w:rPr>
-                <w:rFonts w:ascii="Times New Roman" w:hAnsi="Times New Roman"/>
-                <w:lang w:val="sv-SE"/>
-              </w:rPr>
-              <w:t>-</w:t>
-            </w:r>
-            <w:proofErr w:type="spellStart"/>
-            <w:r>
-              <w:rPr>
-                <w:rFonts w:ascii="Times New Roman" w:hAnsi="Times New Roman"/>
-                <w:lang w:val="sv-SE"/>
-              </w:rPr>
-              <w:t>Personal.personal</w:t>
-            </w:r>
-            <w:proofErr w:type="spellEnd"/>
-            <w:r>
-              <w:rPr>
-                <w:rFonts w:ascii="Times New Roman" w:hAnsi="Times New Roman"/>
-                <w:lang w:val="sv-SE"/>
-              </w:rPr>
-              <w:t xml:space="preserve">-id, </w:t>
-            </w:r>
-            <w:proofErr w:type="spellStart"/>
-            <w:r>
-              <w:rPr>
-                <w:rFonts w:ascii="Times New Roman" w:hAnsi="Times New Roman"/>
-                <w:lang w:val="sv-SE"/>
-              </w:rPr>
-              <w:t>Patient.person</w:t>
-            </w:r>
-            <w:proofErr w:type="spellEnd"/>
-            <w:r>
-              <w:rPr>
-                <w:rFonts w:ascii="Times New Roman" w:hAnsi="Times New Roman"/>
-                <w:lang w:val="sv-SE"/>
-              </w:rPr>
-              <w:t xml:space="preserve">-id, </w:t>
-            </w:r>
-            <w:proofErr w:type="spellStart"/>
-            <w:r>
-              <w:rPr>
-                <w:rFonts w:ascii="Times New Roman" w:hAnsi="Times New Roman"/>
-                <w:lang w:val="sv-SE"/>
-              </w:rPr>
-              <w:t>Utlåtande.utlåtande</w:t>
-            </w:r>
-            <w:proofErr w:type="spellEnd"/>
-            <w:r>
-              <w:rPr>
-                <w:rFonts w:ascii="Times New Roman" w:hAnsi="Times New Roman"/>
-                <w:lang w:val="sv-SE"/>
-              </w:rPr>
-              <w:t xml:space="preserve">-id och </w:t>
-            </w:r>
-            <w:proofErr w:type="spellStart"/>
-            <w:r>
-              <w:rPr>
-                <w:rFonts w:ascii="Times New Roman" w:hAnsi="Times New Roman"/>
-                <w:lang w:val="sv-SE"/>
-              </w:rPr>
-              <w:t>Vårdgivare.vårdgivarens</w:t>
-            </w:r>
-            <w:proofErr w:type="spellEnd"/>
-            <w:r>
-              <w:rPr>
-                <w:rFonts w:ascii="Times New Roman" w:hAnsi="Times New Roman"/>
-                <w:lang w:val="sv-SE"/>
-              </w:rPr>
-              <w:t xml:space="preserve"> id.</w:t>
-            </w:r>
-          </w:p>
-          <w:p>
-            <w:pPr>
-              <w:pStyle w:val="BodyText"/>
-              <w:rPr>
-                <w:rFonts w:ascii="Times New Roman" w:hAnsi="Times New Roman"/>
-                <w:lang w:val="sv-SE"/>
-              </w:rPr>
-            </w:pPr>
-            <w:r>
-              <w:rPr>
-                <w:rFonts w:ascii="Times New Roman" w:hAnsi="Times New Roman"/>
-                <w:lang w:val="sv-SE"/>
-              </w:rPr>
-              <w:t xml:space="preserve">Infört datatyperna </w:t>
-            </w:r>
-            <w:proofErr w:type="spellStart"/>
-            <w:r>
-              <w:rPr>
-                <w:rFonts w:ascii="Times New Roman" w:hAnsi="Times New Roman"/>
-                <w:lang w:val="sv-SE"/>
-              </w:rPr>
-              <w:t>DateType</w:t>
-            </w:r>
-            <w:proofErr w:type="spellEnd"/>
-            <w:r>
-              <w:rPr>
-                <w:rFonts w:ascii="Times New Roman" w:hAnsi="Times New Roman"/>
-                <w:lang w:val="sv-SE"/>
-              </w:rPr>
-              <w:t xml:space="preserve">, </w:t>
-            </w:r>
-            <w:proofErr w:type="spellStart"/>
-            <w:r>
-              <w:rPr>
-                <w:rFonts w:ascii="Times New Roman" w:hAnsi="Times New Roman"/>
-                <w:lang w:val="sv-SE"/>
-              </w:rPr>
-              <w:t>DatePeriodType</w:t>
-            </w:r>
-            <w:proofErr w:type="spellEnd"/>
-            <w:r>
-              <w:rPr>
-                <w:rFonts w:ascii="Times New Roman" w:hAnsi="Times New Roman"/>
-                <w:lang w:val="sv-SE"/>
-              </w:rPr>
-              <w:t xml:space="preserve"> och </w:t>
-            </w:r>
-            <w:proofErr w:type="spellStart"/>
-            <w:r>
-              <w:rPr>
-                <w:rFonts w:ascii="Times New Roman" w:hAnsi="Times New Roman"/>
-                <w:lang w:val="sv-SE"/>
-              </w:rPr>
-              <w:t>PartialDatePeriodType</w:t>
-            </w:r>
-            <w:proofErr w:type="spellEnd"/>
-            <w:r>
-              <w:rPr>
-                <w:rFonts w:ascii="Times New Roman" w:hAnsi="Times New Roman"/>
-                <w:lang w:val="sv-SE"/>
-              </w:rPr>
-              <w:t xml:space="preserve"> för att beskriva datum.</w:t>
+              <w:t>Infört datatyperna DateType, DatePeriodType och PartialDatePeriodType för att beskriva datum.</w:t>
             </w:r>
           </w:p>
         </w:tc>
@@ -5941,38 +5715,15 @@
         <w:rPr>
           <w:lang w:val="sv-SE"/>
         </w:rPr>
-        <w:t xml:space="preserve">De </w:t>
-      </w:r>
-      <w:proofErr w:type="spellStart"/>
-      <w:r>
-        <w:rPr>
-          <w:lang w:val="sv-SE"/>
-        </w:rPr>
-        <w:t>kodverk</w:t>
-      </w:r>
-      <w:proofErr w:type="spellEnd"/>
-      <w:r>
-        <w:rPr>
-          <w:lang w:val="sv-SE"/>
-        </w:rPr>
-        <w:t xml:space="preserve"> (CV) som refereras till i detta dokument återfinns i </w:t>
+        <w:t xml:space="preserve">De kodverk (CV) som refereras till i detta dokument återfinns i </w:t>
       </w:r>
       <w:r>
         <w:rPr>
           <w:i/>
           <w:lang w:val="sv-SE"/>
         </w:rPr>
-        <w:t xml:space="preserve">Koder och </w:t>
+        <w:t>Koder och klassifikationer.xslx</w:t>
       </w:r>
-      <w:proofErr w:type="spellStart"/>
-      <w:r>
-        <w:rPr>
-          <w:i/>
-          <w:lang w:val="sv-SE"/>
-        </w:rPr>
-        <w:t>klassifikationer.xslx</w:t>
-      </w:r>
-      <w:proofErr w:type="spellEnd"/>
       <w:r>
         <w:rPr>
           <w:lang w:val="sv-SE"/>
@@ -6039,8 +5790,6 @@
           </wp:inline>
         </w:drawing>
       </w:r>
-      <w:bookmarkStart w:id="7" w:name="_GoBack"/>
-      <w:bookmarkEnd w:id="7"/>
     </w:p>
     <w:p>
       <w:pPr>
@@ -6102,18 +5851,18 @@
           <w:noProof/>
         </w:rPr>
       </w:pPr>
-      <w:bookmarkStart w:id="8" w:name="_Toc395160836"/>
-      <w:bookmarkStart w:id="9" w:name="_Toc280000788"/>
-      <w:bookmarkStart w:id="10" w:name="_Toc282079676"/>
-      <w:bookmarkStart w:id="11" w:name="_Toc284335100"/>
-      <w:bookmarkStart w:id="12" w:name="_Toc373243750"/>
+      <w:bookmarkStart w:id="7" w:name="_Toc395160836"/>
+      <w:bookmarkStart w:id="8" w:name="_Toc280000788"/>
+      <w:bookmarkStart w:id="9" w:name="_Toc282079676"/>
+      <w:bookmarkStart w:id="10" w:name="_Toc284335100"/>
+      <w:bookmarkStart w:id="11" w:name="_Toc373243750"/>
       <w:r>
         <w:rPr>
           <w:noProof/>
         </w:rPr>
         <w:t>Aktivitet (Avstängning enligt SmL)</w:t>
       </w:r>
-      <w:bookmarkEnd w:id="8"/>
+      <w:bookmarkEnd w:id="7"/>
     </w:p>
     <w:p>
       <w:pPr>
@@ -6289,7 +6038,6 @@
                 <w:sz w:val="20"/>
               </w:rPr>
             </w:pPr>
-            <w:proofErr w:type="spellStart"/>
             <w:r>
               <w:rPr>
                 <w:rFonts w:eastAsia="Arial Unicode MS"/>
@@ -6298,7 +6046,6 @@
               </w:rPr>
               <w:t>Mult</w:t>
             </w:r>
-            <w:proofErr w:type="spellEnd"/>
           </w:p>
         </w:tc>
         <w:tc>
@@ -6321,23 +6068,13 @@
                 <w:sz w:val="20"/>
               </w:rPr>
             </w:pPr>
-            <w:proofErr w:type="spellStart"/>
-            <w:r>
-              <w:rPr>
-                <w:rFonts w:eastAsia="Arial Unicode MS"/>
-                <w:color w:val="000000"/>
-                <w:sz w:val="20"/>
-              </w:rPr>
-              <w:t>Kodverk</w:t>
-            </w:r>
-            <w:proofErr w:type="spellEnd"/>
-            <w:r>
-              <w:rPr>
-                <w:rFonts w:eastAsia="Arial Unicode MS"/>
-                <w:color w:val="000000"/>
-                <w:sz w:val="20"/>
-              </w:rPr>
-              <w:t>/värdemängd</w:t>
+            <w:r>
+              <w:rPr>
+                <w:rFonts w:eastAsia="Arial Unicode MS"/>
+                <w:color w:val="000000"/>
+                <w:sz w:val="20"/>
+              </w:rPr>
+              <w:t>Kodverk/värdemängd</w:t>
             </w:r>
           </w:p>
         </w:tc>
@@ -6620,14 +6357,14 @@
           <w:noProof/>
         </w:rPr>
       </w:pPr>
-      <w:bookmarkStart w:id="13" w:name="_Toc395160837"/>
+      <w:bookmarkStart w:id="12" w:name="_Toc395160837"/>
       <w:r>
         <w:rPr>
           <w:noProof/>
         </w:rPr>
         <w:t>Aktivitet (Kontakt, Arbetsförmedling)</w:t>
       </w:r>
-      <w:bookmarkEnd w:id="13"/>
+      <w:bookmarkEnd w:id="12"/>
     </w:p>
     <w:p>
       <w:pPr>
@@ -6794,7 +6531,6 @@
                 <w:sz w:val="20"/>
               </w:rPr>
             </w:pPr>
-            <w:proofErr w:type="spellStart"/>
             <w:r>
               <w:rPr>
                 <w:rFonts w:eastAsia="Arial Unicode MS"/>
@@ -6803,7 +6539,6 @@
               </w:rPr>
               <w:t>Mult</w:t>
             </w:r>
-            <w:proofErr w:type="spellEnd"/>
           </w:p>
         </w:tc>
         <w:tc>
@@ -6826,23 +6561,13 @@
                 <w:sz w:val="20"/>
               </w:rPr>
             </w:pPr>
-            <w:proofErr w:type="spellStart"/>
-            <w:r>
-              <w:rPr>
-                <w:rFonts w:eastAsia="Arial Unicode MS"/>
-                <w:color w:val="000000"/>
-                <w:sz w:val="20"/>
-              </w:rPr>
-              <w:t>Kodverk</w:t>
-            </w:r>
-            <w:proofErr w:type="spellEnd"/>
-            <w:r>
-              <w:rPr>
-                <w:rFonts w:eastAsia="Arial Unicode MS"/>
-                <w:color w:val="000000"/>
-                <w:sz w:val="20"/>
-              </w:rPr>
-              <w:t>/värdemängd</w:t>
+            <w:r>
+              <w:rPr>
+                <w:rFonts w:eastAsia="Arial Unicode MS"/>
+                <w:color w:val="000000"/>
+                <w:sz w:val="20"/>
+              </w:rPr>
+              <w:t>Kodverk/värdemängd</w:t>
             </w:r>
           </w:p>
         </w:tc>
@@ -7120,7 +6845,7 @@
           <w:noProof/>
         </w:rPr>
       </w:pPr>
-      <w:bookmarkStart w:id="14" w:name="_Toc395160838"/>
+      <w:bookmarkStart w:id="13" w:name="_Toc395160838"/>
       <w:r>
         <w:rPr>
           <w:noProof/>
@@ -7128,7 +6853,7 @@
         <w:lastRenderedPageBreak/>
         <w:t>Aktivitet (Kontakt, företagshälsovård)</w:t>
       </w:r>
-      <w:bookmarkEnd w:id="14"/>
+      <w:bookmarkEnd w:id="13"/>
     </w:p>
     <w:p>
       <w:pPr>
@@ -7304,7 +7029,6 @@
                 <w:sz w:val="20"/>
               </w:rPr>
             </w:pPr>
-            <w:proofErr w:type="spellStart"/>
             <w:r>
               <w:rPr>
                 <w:rFonts w:eastAsia="Arial Unicode MS"/>
@@ -7313,7 +7037,6 @@
               </w:rPr>
               <w:t>Mult</w:t>
             </w:r>
-            <w:proofErr w:type="spellEnd"/>
           </w:p>
         </w:tc>
         <w:tc>
@@ -7336,23 +7059,13 @@
                 <w:sz w:val="20"/>
               </w:rPr>
             </w:pPr>
-            <w:proofErr w:type="spellStart"/>
-            <w:r>
-              <w:rPr>
-                <w:rFonts w:eastAsia="Arial Unicode MS"/>
-                <w:color w:val="000000"/>
-                <w:sz w:val="20"/>
-              </w:rPr>
-              <w:t>Kodverk</w:t>
-            </w:r>
-            <w:proofErr w:type="spellEnd"/>
-            <w:r>
-              <w:rPr>
-                <w:rFonts w:eastAsia="Arial Unicode MS"/>
-                <w:color w:val="000000"/>
-                <w:sz w:val="20"/>
-              </w:rPr>
-              <w:t>/värdemängd</w:t>
+            <w:r>
+              <w:rPr>
+                <w:rFonts w:eastAsia="Arial Unicode MS"/>
+                <w:color w:val="000000"/>
+                <w:sz w:val="20"/>
+              </w:rPr>
+              <w:t>Kodverk/värdemängd</w:t>
             </w:r>
           </w:p>
         </w:tc>
@@ -7613,14 +7326,14 @@
           <w:noProof/>
         </w:rPr>
       </w:pPr>
-      <w:bookmarkStart w:id="15" w:name="_Toc395160839"/>
+      <w:bookmarkStart w:id="14" w:name="_Toc395160839"/>
       <w:r>
         <w:rPr>
           <w:noProof/>
         </w:rPr>
         <w:t>Aktivitet (Övrigt)</w:t>
       </w:r>
-      <w:bookmarkEnd w:id="15"/>
+      <w:bookmarkEnd w:id="14"/>
     </w:p>
     <w:p>
       <w:pPr>
@@ -7805,7 +7518,6 @@
                 <w:sz w:val="20"/>
               </w:rPr>
             </w:pPr>
-            <w:proofErr w:type="spellStart"/>
             <w:r>
               <w:rPr>
                 <w:rFonts w:eastAsia="Arial Unicode MS"/>
@@ -7814,7 +7526,6 @@
               </w:rPr>
               <w:t>Mult</w:t>
             </w:r>
-            <w:proofErr w:type="spellEnd"/>
           </w:p>
         </w:tc>
         <w:tc>
@@ -7837,23 +7548,13 @@
                 <w:sz w:val="20"/>
               </w:rPr>
             </w:pPr>
-            <w:proofErr w:type="spellStart"/>
-            <w:r>
-              <w:rPr>
-                <w:rFonts w:eastAsia="Arial Unicode MS"/>
-                <w:color w:val="000000"/>
-                <w:sz w:val="20"/>
-              </w:rPr>
-              <w:t>Kodverk</w:t>
-            </w:r>
-            <w:proofErr w:type="spellEnd"/>
-            <w:r>
-              <w:rPr>
-                <w:rFonts w:eastAsia="Arial Unicode MS"/>
-                <w:color w:val="000000"/>
-                <w:sz w:val="20"/>
-              </w:rPr>
-              <w:t>/värdemängd</w:t>
+            <w:r>
+              <w:rPr>
+                <w:rFonts w:eastAsia="Arial Unicode MS"/>
+                <w:color w:val="000000"/>
+                <w:sz w:val="20"/>
+              </w:rPr>
+              <w:t>Kodverk/värdemängd</w:t>
             </w:r>
           </w:p>
         </w:tc>
@@ -8280,7 +7981,7 @@
           <w:noProof/>
         </w:rPr>
       </w:pPr>
-      <w:bookmarkStart w:id="16" w:name="_Toc395160840"/>
+      <w:bookmarkStart w:id="15" w:name="_Toc395160840"/>
       <w:r>
         <w:rPr>
           <w:noProof/>
@@ -8299,7 +8000,7 @@
         </w:rPr>
         <w:t>)</w:t>
       </w:r>
-      <w:bookmarkEnd w:id="16"/>
+      <w:bookmarkEnd w:id="15"/>
     </w:p>
     <w:p>
       <w:pPr>
@@ -8484,7 +8185,6 @@
                 <w:sz w:val="20"/>
               </w:rPr>
             </w:pPr>
-            <w:proofErr w:type="spellStart"/>
             <w:r>
               <w:rPr>
                 <w:rFonts w:eastAsia="Arial Unicode MS"/>
@@ -8493,7 +8193,6 @@
               </w:rPr>
               <w:t>Mult</w:t>
             </w:r>
-            <w:proofErr w:type="spellEnd"/>
           </w:p>
         </w:tc>
         <w:tc>
@@ -8516,23 +8215,13 @@
                 <w:sz w:val="20"/>
               </w:rPr>
             </w:pPr>
-            <w:proofErr w:type="spellStart"/>
-            <w:r>
-              <w:rPr>
-                <w:rFonts w:eastAsia="Arial Unicode MS"/>
-                <w:color w:val="000000"/>
-                <w:sz w:val="20"/>
-              </w:rPr>
-              <w:t>Kodverk</w:t>
-            </w:r>
-            <w:proofErr w:type="spellEnd"/>
-            <w:r>
-              <w:rPr>
-                <w:rFonts w:eastAsia="Arial Unicode MS"/>
-                <w:color w:val="000000"/>
-                <w:sz w:val="20"/>
-              </w:rPr>
-              <w:t>/värdemängd</w:t>
+            <w:r>
+              <w:rPr>
+                <w:rFonts w:eastAsia="Arial Unicode MS"/>
+                <w:color w:val="000000"/>
+                <w:sz w:val="20"/>
+              </w:rPr>
+              <w:t>Kodverk/värdemängd</w:t>
             </w:r>
           </w:p>
         </w:tc>
@@ -9051,7 +8740,7 @@
           <w:noProof/>
         </w:rPr>
       </w:pPr>
-      <w:bookmarkStart w:id="17" w:name="_Toc395160841"/>
+      <w:bookmarkStart w:id="16" w:name="_Toc395160841"/>
       <w:r>
         <w:rPr>
           <w:noProof/>
@@ -9070,7 +8759,7 @@
         </w:rPr>
         <w:t>)</w:t>
       </w:r>
-      <w:bookmarkEnd w:id="17"/>
+      <w:bookmarkEnd w:id="16"/>
     </w:p>
     <w:p>
       <w:pPr>
@@ -9256,7 +8945,6 @@
                 <w:sz w:val="20"/>
               </w:rPr>
             </w:pPr>
-            <w:proofErr w:type="spellStart"/>
             <w:r>
               <w:rPr>
                 <w:rFonts w:eastAsia="Arial Unicode MS"/>
@@ -9265,7 +8953,6 @@
               </w:rPr>
               <w:t>Mult</w:t>
             </w:r>
-            <w:proofErr w:type="spellEnd"/>
           </w:p>
         </w:tc>
         <w:tc>
@@ -9288,23 +8975,13 @@
                 <w:sz w:val="20"/>
               </w:rPr>
             </w:pPr>
-            <w:proofErr w:type="spellStart"/>
-            <w:r>
-              <w:rPr>
-                <w:rFonts w:eastAsia="Arial Unicode MS"/>
-                <w:color w:val="000000"/>
-                <w:sz w:val="20"/>
-              </w:rPr>
-              <w:t>Kodverk</w:t>
-            </w:r>
-            <w:proofErr w:type="spellEnd"/>
-            <w:r>
-              <w:rPr>
-                <w:rFonts w:eastAsia="Arial Unicode MS"/>
-                <w:color w:val="000000"/>
-                <w:sz w:val="20"/>
-              </w:rPr>
-              <w:t>/värdemängd</w:t>
+            <w:r>
+              <w:rPr>
+                <w:rFonts w:eastAsia="Arial Unicode MS"/>
+                <w:color w:val="000000"/>
+                <w:sz w:val="20"/>
+              </w:rPr>
+              <w:t>Kodverk/värdemängd</w:t>
             </w:r>
           </w:p>
         </w:tc>
@@ -9645,27 +9322,7 @@
                 <w:sz w:val="20"/>
                 <w:szCs w:val="20"/>
               </w:rPr>
-              <w:t xml:space="preserve">Klartext: Går </w:t>
-            </w:r>
-            <w:proofErr w:type="gramStart"/>
-            <w:r>
-              <w:rPr>
-                <w:rFonts w:eastAsia="Arial Unicode MS"/>
-                <w:color w:val="000000"/>
-                <w:sz w:val="20"/>
-                <w:szCs w:val="20"/>
-              </w:rPr>
-              <w:t>ej</w:t>
-            </w:r>
-            <w:proofErr w:type="gramEnd"/>
-            <w:r>
-              <w:rPr>
-                <w:rFonts w:eastAsia="Arial Unicode MS"/>
-                <w:color w:val="000000"/>
-                <w:sz w:val="20"/>
-                <w:szCs w:val="20"/>
-              </w:rPr>
-              <w:t xml:space="preserve"> att bedöma om arbetslivsinriktad rehabilitering är aktuell</w:t>
+              <w:t>Klartext: Går ej att bedöma om arbetslivsinriktad rehabilitering är aktuell</w:t>
             </w:r>
           </w:p>
           <w:p>
@@ -9724,14 +9381,14 @@
           <w:noProof/>
         </w:rPr>
       </w:pPr>
-      <w:bookmarkStart w:id="18" w:name="_Toc395160842"/>
+      <w:bookmarkStart w:id="17" w:name="_Toc395160842"/>
       <w:r>
         <w:rPr>
           <w:noProof/>
         </w:rPr>
         <w:t>Aktivitet (Förändrat ressätt)</w:t>
       </w:r>
-      <w:bookmarkEnd w:id="18"/>
+      <w:bookmarkEnd w:id="17"/>
     </w:p>
     <w:p>
       <w:pPr>
@@ -9752,15 +9409,7 @@
         <w:t xml:space="preserve"> </w:t>
       </w:r>
       <w:r>
-        <w:t xml:space="preserve">håller information om förändrat </w:t>
-      </w:r>
-      <w:proofErr w:type="spellStart"/>
-      <w:r>
-        <w:t>ressätt</w:t>
-      </w:r>
-      <w:proofErr w:type="spellEnd"/>
-      <w:r>
-        <w:t xml:space="preserve"> till och från arbetet kan göra det möjligt för patienten att återgå till arbete (fält 11 i intyget)</w:t>
+        <w:t>håller information om förändrat ressätt till och från arbetet kan göra det möjligt för patienten att återgå till arbete (fält 11 i intyget)</w:t>
       </w:r>
       <w:r>
         <w:t>.</w:t>
@@ -9906,7 +9555,6 @@
                 <w:sz w:val="20"/>
               </w:rPr>
             </w:pPr>
-            <w:proofErr w:type="spellStart"/>
             <w:r>
               <w:rPr>
                 <w:rFonts w:eastAsia="Arial Unicode MS"/>
@@ -9915,7 +9563,6 @@
               </w:rPr>
               <w:t>Mult</w:t>
             </w:r>
-            <w:proofErr w:type="spellEnd"/>
           </w:p>
         </w:tc>
         <w:tc>
@@ -9938,23 +9585,13 @@
                 <w:sz w:val="20"/>
               </w:rPr>
             </w:pPr>
-            <w:proofErr w:type="spellStart"/>
-            <w:r>
-              <w:rPr>
-                <w:rFonts w:eastAsia="Arial Unicode MS"/>
-                <w:color w:val="000000"/>
-                <w:sz w:val="20"/>
-              </w:rPr>
-              <w:t>Kodverk</w:t>
-            </w:r>
-            <w:proofErr w:type="spellEnd"/>
-            <w:r>
-              <w:rPr>
-                <w:rFonts w:eastAsia="Arial Unicode MS"/>
-                <w:color w:val="000000"/>
-                <w:sz w:val="20"/>
-              </w:rPr>
-              <w:t>/värdemängd</w:t>
+            <w:r>
+              <w:rPr>
+                <w:rFonts w:eastAsia="Arial Unicode MS"/>
+                <w:color w:val="000000"/>
+                <w:sz w:val="20"/>
+              </w:rPr>
+              <w:t>Kodverk/värdemängd</w:t>
             </w:r>
           </w:p>
         </w:tc>
@@ -10182,27 +9819,7 @@
                 <w:sz w:val="20"/>
                 <w:szCs w:val="20"/>
               </w:rPr>
-              <w:t xml:space="preserve">Klartext: Förändra </w:t>
-            </w:r>
-            <w:proofErr w:type="spellStart"/>
-            <w:r>
-              <w:rPr>
-                <w:rFonts w:eastAsia="Arial Unicode MS"/>
-                <w:color w:val="000000"/>
-                <w:sz w:val="20"/>
-                <w:szCs w:val="20"/>
-              </w:rPr>
-              <w:t>ressätt</w:t>
-            </w:r>
-            <w:proofErr w:type="spellEnd"/>
-            <w:r>
-              <w:rPr>
-                <w:rFonts w:eastAsia="Arial Unicode MS"/>
-                <w:color w:val="000000"/>
-                <w:sz w:val="20"/>
-                <w:szCs w:val="20"/>
-              </w:rPr>
-              <w:t xml:space="preserve"> till arbetsplatsen är aktuellt</w:t>
+              <w:t>Klartext: Förändra ressätt till arbetsplatsen är aktuellt</w:t>
             </w:r>
           </w:p>
           <w:p>
@@ -10268,47 +9885,7 @@
                 <w:sz w:val="20"/>
                 <w:szCs w:val="20"/>
               </w:rPr>
-              <w:t xml:space="preserve">Klartext: Förändra </w:t>
-            </w:r>
-            <w:proofErr w:type="spellStart"/>
-            <w:r>
-              <w:rPr>
-                <w:rFonts w:eastAsia="Arial Unicode MS"/>
-                <w:color w:val="000000"/>
-                <w:sz w:val="20"/>
-                <w:szCs w:val="20"/>
-              </w:rPr>
-              <w:t>ressätt</w:t>
-            </w:r>
-            <w:proofErr w:type="spellEnd"/>
-            <w:r>
-              <w:rPr>
-                <w:rFonts w:eastAsia="Arial Unicode MS"/>
-                <w:color w:val="000000"/>
-                <w:sz w:val="20"/>
-                <w:szCs w:val="20"/>
-              </w:rPr>
-              <w:t xml:space="preserve"> till arbetsplatsen är </w:t>
-            </w:r>
-            <w:proofErr w:type="gramStart"/>
-            <w:r>
-              <w:rPr>
-                <w:rFonts w:eastAsia="Arial Unicode MS"/>
-                <w:color w:val="000000"/>
-                <w:sz w:val="20"/>
-                <w:szCs w:val="20"/>
-              </w:rPr>
-              <w:t>ej</w:t>
-            </w:r>
-            <w:proofErr w:type="gramEnd"/>
-            <w:r>
-              <w:rPr>
-                <w:rFonts w:eastAsia="Arial Unicode MS"/>
-                <w:color w:val="000000"/>
-                <w:sz w:val="20"/>
-                <w:szCs w:val="20"/>
-              </w:rPr>
-              <w:t xml:space="preserve"> aktuell</w:t>
+              <w:t>Klartext: Förändra ressätt till arbetsplatsen är ej aktuell</w:t>
             </w:r>
           </w:p>
           <w:p>
@@ -10358,7 +9935,7 @@
           <w:noProof/>
         </w:rPr>
       </w:pPr>
-      <w:bookmarkStart w:id="19" w:name="_Toc395160843"/>
+      <w:bookmarkStart w:id="18" w:name="_Toc395160843"/>
       <w:r>
         <w:rPr>
           <w:noProof/>
@@ -10366,7 +9943,7 @@
         <w:lastRenderedPageBreak/>
         <w:t>Aktivitet (Kontakt med FK)</w:t>
       </w:r>
-      <w:bookmarkEnd w:id="19"/>
+      <w:bookmarkEnd w:id="18"/>
     </w:p>
     <w:p>
       <w:pPr>
@@ -10554,7 +10131,6 @@
                 <w:sz w:val="20"/>
               </w:rPr>
             </w:pPr>
-            <w:proofErr w:type="spellStart"/>
             <w:r>
               <w:rPr>
                 <w:rFonts w:eastAsia="Arial Unicode MS"/>
@@ -10563,7 +10139,6 @@
               </w:rPr>
               <w:t>Mult</w:t>
             </w:r>
-            <w:proofErr w:type="spellEnd"/>
           </w:p>
         </w:tc>
         <w:tc>
@@ -10586,23 +10161,13 @@
                 <w:sz w:val="20"/>
               </w:rPr>
             </w:pPr>
-            <w:proofErr w:type="spellStart"/>
-            <w:r>
-              <w:rPr>
-                <w:rFonts w:eastAsia="Arial Unicode MS"/>
-                <w:color w:val="000000"/>
-                <w:sz w:val="20"/>
-              </w:rPr>
-              <w:t>Kodverk</w:t>
-            </w:r>
-            <w:proofErr w:type="spellEnd"/>
-            <w:r>
-              <w:rPr>
-                <w:rFonts w:eastAsia="Arial Unicode MS"/>
-                <w:color w:val="000000"/>
-                <w:sz w:val="20"/>
-              </w:rPr>
-              <w:t>/värdemängd</w:t>
+            <w:r>
+              <w:rPr>
+                <w:rFonts w:eastAsia="Arial Unicode MS"/>
+                <w:color w:val="000000"/>
+                <w:sz w:val="20"/>
+              </w:rPr>
+              <w:t>Kodverk/värdemängd</w:t>
             </w:r>
           </w:p>
         </w:tc>
@@ -10876,18 +10441,18 @@
           <w:noProof/>
         </w:rPr>
       </w:pPr>
-      <w:bookmarkStart w:id="20" w:name="_Toc395160844"/>
+      <w:bookmarkStart w:id="19" w:name="_Toc395160844"/>
       <w:r>
         <w:rPr>
           <w:noProof/>
         </w:rPr>
         <w:t>Arbetsuppgift</w:t>
       </w:r>
+      <w:bookmarkEnd w:id="8"/>
       <w:bookmarkEnd w:id="9"/>
       <w:bookmarkEnd w:id="10"/>
       <w:bookmarkEnd w:id="11"/>
-      <w:bookmarkEnd w:id="12"/>
-      <w:bookmarkEnd w:id="20"/>
+      <w:bookmarkEnd w:id="19"/>
     </w:p>
     <w:p>
       <w:pPr>
@@ -11043,7 +10608,6 @@
                 <w:sz w:val="20"/>
               </w:rPr>
             </w:pPr>
-            <w:proofErr w:type="spellStart"/>
             <w:r>
               <w:rPr>
                 <w:color w:val="000000"/>
@@ -11051,7 +10615,6 @@
               </w:rPr>
               <w:t>Mult</w:t>
             </w:r>
-            <w:proofErr w:type="spellEnd"/>
           </w:p>
         </w:tc>
         <w:tc>
@@ -11073,21 +10636,12 @@
                 <w:sz w:val="20"/>
               </w:rPr>
             </w:pPr>
-            <w:proofErr w:type="spellStart"/>
-            <w:r>
-              <w:rPr>
-                <w:color w:val="000000"/>
-                <w:sz w:val="20"/>
-              </w:rPr>
-              <w:t>Kodverk</w:t>
-            </w:r>
-            <w:proofErr w:type="spellEnd"/>
-            <w:r>
-              <w:rPr>
-                <w:color w:val="000000"/>
-                <w:sz w:val="20"/>
-              </w:rPr>
-              <w:t>/värdemängd</w:t>
+            <w:r>
+              <w:rPr>
+                <w:color w:val="000000"/>
+                <w:sz w:val="20"/>
+              </w:rPr>
+              <w:t>Kodverk/värdemängd</w:t>
             </w:r>
           </w:p>
         </w:tc>
@@ -11300,25 +10854,7 @@
                 <w:color w:val="000000"/>
                 <w:sz w:val="20"/>
               </w:rPr>
-              <w:t xml:space="preserve">Om </w:t>
-            </w:r>
-            <w:proofErr w:type="spellStart"/>
-            <w:r>
-              <w:rPr>
-                <w:rFonts w:eastAsia="Arial Unicode MS"/>
-                <w:color w:val="000000"/>
-                <w:sz w:val="20"/>
-              </w:rPr>
-              <w:t>Sysselsättning.typ</w:t>
-            </w:r>
-            <w:proofErr w:type="spellEnd"/>
-            <w:r>
-              <w:rPr>
-                <w:rFonts w:eastAsia="Arial Unicode MS"/>
-                <w:color w:val="000000"/>
-                <w:sz w:val="20"/>
-              </w:rPr>
-              <w:t xml:space="preserve"> av sysselsättning = </w:t>
+              <w:t xml:space="preserve">Om Sysselsättning.typ av sysselsättning = </w:t>
             </w:r>
             <w:r>
               <w:rPr>
@@ -11347,14 +10883,14 @@
           <w:noProof/>
         </w:rPr>
       </w:pPr>
-      <w:bookmarkStart w:id="21" w:name="_Toc395160845"/>
+      <w:bookmarkStart w:id="20" w:name="_Toc395160845"/>
       <w:r>
         <w:rPr>
           <w:noProof/>
         </w:rPr>
         <w:t>Enhet</w:t>
       </w:r>
-      <w:bookmarkEnd w:id="21"/>
+      <w:bookmarkEnd w:id="20"/>
     </w:p>
     <w:p>
       <w:pPr>
@@ -11509,7 +11045,6 @@
                 <w:sz w:val="20"/>
               </w:rPr>
             </w:pPr>
-            <w:proofErr w:type="spellStart"/>
             <w:r>
               <w:rPr>
                 <w:rFonts w:eastAsia="Arial Unicode MS"/>
@@ -11518,7 +11053,6 @@
               </w:rPr>
               <w:t>Mult</w:t>
             </w:r>
-            <w:proofErr w:type="spellEnd"/>
           </w:p>
         </w:tc>
         <w:tc>
@@ -11540,23 +11074,13 @@
                 <w:sz w:val="20"/>
               </w:rPr>
             </w:pPr>
-            <w:proofErr w:type="spellStart"/>
-            <w:r>
-              <w:rPr>
-                <w:rFonts w:eastAsia="Arial Unicode MS"/>
-                <w:color w:val="000000"/>
-                <w:sz w:val="20"/>
-              </w:rPr>
-              <w:t>Kodverk</w:t>
-            </w:r>
-            <w:proofErr w:type="spellEnd"/>
-            <w:r>
-              <w:rPr>
-                <w:rFonts w:eastAsia="Arial Unicode MS"/>
-                <w:color w:val="000000"/>
-                <w:sz w:val="20"/>
-              </w:rPr>
-              <w:t>/värdemängd</w:t>
+            <w:r>
+              <w:rPr>
+                <w:rFonts w:eastAsia="Arial Unicode MS"/>
+                <w:color w:val="000000"/>
+                <w:sz w:val="20"/>
+              </w:rPr>
+              <w:t>Kodverk/värdemängd</w:t>
             </w:r>
           </w:p>
         </w:tc>
@@ -11612,7 +11136,6 @@
                 <w:sz w:val="20"/>
               </w:rPr>
             </w:pPr>
-            <w:proofErr w:type="spellStart"/>
             <w:r>
               <w:rPr>
                 <w:rFonts w:eastAsia="Arial Unicode MS"/>
@@ -11621,7 +11144,6 @@
               </w:rPr>
               <w:t>enhets-id</w:t>
             </w:r>
-            <w:proofErr w:type="spellEnd"/>
           </w:p>
         </w:tc>
         <w:tc>
@@ -11746,7 +11268,6 @@
                 <w:szCs w:val="20"/>
               </w:rPr>
             </w:pPr>
-            <w:proofErr w:type="spellStart"/>
             <w:r>
               <w:rPr>
                 <w:rFonts w:eastAsia="Arial Unicode MS"/>
@@ -11754,17 +11275,7 @@
                 <w:sz w:val="20"/>
                 <w:szCs w:val="20"/>
               </w:rPr>
-              <w:t>root</w:t>
-            </w:r>
-            <w:proofErr w:type="spellEnd"/>
-            <w:r>
-              <w:rPr>
-                <w:rFonts w:eastAsia="Arial Unicode MS"/>
-                <w:color w:val="000000"/>
-                <w:sz w:val="20"/>
-                <w:szCs w:val="20"/>
-              </w:rPr>
-              <w:t xml:space="preserve"> = ”</w:t>
+              <w:t>root = ”</w:t>
             </w:r>
             <w:r>
               <w:rPr>
@@ -11798,19 +11309,8 @@
                 <w:szCs w:val="20"/>
                 <w:lang w:val="sv-SE"/>
               </w:rPr>
-              <w:t xml:space="preserve">= </w:t>
-            </w:r>
-            <w:proofErr w:type="spellStart"/>
-            <w:r>
-              <w:rPr>
-                <w:rFonts w:eastAsia="Arial Unicode MS"/>
-                <w:sz w:val="20"/>
-                <w:szCs w:val="20"/>
-                <w:lang w:val="sv-SE"/>
-              </w:rPr>
-              <w:t>HSA-id:t</w:t>
-            </w:r>
-            <w:proofErr w:type="spellEnd"/>
+              <w:t>= HSA-id:t</w:t>
+            </w:r>
           </w:p>
         </w:tc>
         <w:tc>
@@ -11973,7 +11473,6 @@
                 <w:szCs w:val="20"/>
               </w:rPr>
             </w:pPr>
-            <w:proofErr w:type="spellStart"/>
             <w:r>
               <w:rPr>
                 <w:rFonts w:eastAsia="Arial Unicode MS"/>
@@ -11981,17 +11480,7 @@
                 <w:sz w:val="20"/>
                 <w:szCs w:val="20"/>
               </w:rPr>
-              <w:t>root</w:t>
-            </w:r>
-            <w:proofErr w:type="spellEnd"/>
-            <w:r>
-              <w:rPr>
-                <w:rFonts w:eastAsia="Arial Unicode MS"/>
-                <w:color w:val="000000"/>
-                <w:sz w:val="20"/>
-                <w:szCs w:val="20"/>
-              </w:rPr>
-              <w:t xml:space="preserve"> = ”</w:t>
+              <w:t>root = ”</w:t>
             </w:r>
             <w:r>
               <w:rPr>
@@ -12348,25 +11837,7 @@
                 <w:color w:val="000000"/>
                 <w:sz w:val="20"/>
               </w:rPr>
-              <w:t>0</w:t>
-            </w:r>
-            <w:proofErr w:type="gramStart"/>
-            <w:r>
-              <w:rPr>
-                <w:rFonts w:eastAsia="Arial Unicode MS"/>
-                <w:color w:val="000000"/>
-                <w:sz w:val="20"/>
-              </w:rPr>
-              <w:t>..</w:t>
-            </w:r>
-            <w:proofErr w:type="gramEnd"/>
-            <w:r>
-              <w:rPr>
-                <w:rFonts w:eastAsia="Arial Unicode MS"/>
-                <w:color w:val="000000"/>
-                <w:sz w:val="20"/>
-              </w:rPr>
-              <w:t>1</w:t>
+              <w:t>0..1</w:t>
             </w:r>
           </w:p>
         </w:tc>
@@ -12533,25 +12004,7 @@
                 <w:color w:val="000000"/>
                 <w:sz w:val="20"/>
               </w:rPr>
-              <w:t>0</w:t>
-            </w:r>
-            <w:proofErr w:type="gramStart"/>
-            <w:r>
-              <w:rPr>
-                <w:rFonts w:eastAsia="Arial Unicode MS"/>
-                <w:color w:val="000000"/>
-                <w:sz w:val="20"/>
-              </w:rPr>
-              <w:t>..</w:t>
-            </w:r>
-            <w:proofErr w:type="gramEnd"/>
-            <w:r>
-              <w:rPr>
-                <w:rFonts w:eastAsia="Arial Unicode MS"/>
-                <w:color w:val="000000"/>
-                <w:sz w:val="20"/>
-              </w:rPr>
-              <w:t>1</w:t>
+              <w:t>0..1</w:t>
             </w:r>
           </w:p>
         </w:tc>
@@ -12718,25 +12171,7 @@
                 <w:color w:val="000000"/>
                 <w:sz w:val="20"/>
               </w:rPr>
-              <w:t>0</w:t>
-            </w:r>
-            <w:proofErr w:type="gramStart"/>
-            <w:r>
-              <w:rPr>
-                <w:rFonts w:eastAsia="Arial Unicode MS"/>
-                <w:color w:val="000000"/>
-                <w:sz w:val="20"/>
-              </w:rPr>
-              <w:t>..</w:t>
-            </w:r>
-            <w:proofErr w:type="gramEnd"/>
-            <w:r>
-              <w:rPr>
-                <w:rFonts w:eastAsia="Arial Unicode MS"/>
-                <w:color w:val="000000"/>
-                <w:sz w:val="20"/>
-              </w:rPr>
-              <w:t>1</w:t>
+              <w:t>0..1</w:t>
             </w:r>
           </w:p>
         </w:tc>
@@ -12905,25 +12340,7 @@
                 <w:color w:val="000000"/>
                 <w:sz w:val="20"/>
               </w:rPr>
-              <w:t>0</w:t>
-            </w:r>
-            <w:proofErr w:type="gramStart"/>
-            <w:r>
-              <w:rPr>
-                <w:rFonts w:eastAsia="Arial Unicode MS"/>
-                <w:color w:val="000000"/>
-                <w:sz w:val="20"/>
-              </w:rPr>
-              <w:t>..</w:t>
-            </w:r>
-            <w:proofErr w:type="gramEnd"/>
-            <w:r>
-              <w:rPr>
-                <w:rFonts w:eastAsia="Arial Unicode MS"/>
-                <w:color w:val="000000"/>
-                <w:sz w:val="20"/>
-              </w:rPr>
-              <w:t>1</w:t>
+              <w:t>0..1</w:t>
             </w:r>
           </w:p>
         </w:tc>
@@ -13091,25 +12508,7 @@
                 <w:color w:val="000000"/>
                 <w:sz w:val="20"/>
               </w:rPr>
-              <w:t>0</w:t>
-            </w:r>
-            <w:proofErr w:type="gramStart"/>
-            <w:r>
-              <w:rPr>
-                <w:rFonts w:eastAsia="Arial Unicode MS"/>
-                <w:color w:val="000000"/>
-                <w:sz w:val="20"/>
-              </w:rPr>
-              <w:t>..</w:t>
-            </w:r>
-            <w:proofErr w:type="gramEnd"/>
-            <w:r>
-              <w:rPr>
-                <w:rFonts w:eastAsia="Arial Unicode MS"/>
-                <w:color w:val="000000"/>
-                <w:sz w:val="20"/>
-              </w:rPr>
-              <w:t>1</w:t>
+              <w:t>0..1</w:t>
             </w:r>
           </w:p>
         </w:tc>
@@ -13162,14 +12561,14 @@
           <w:noProof/>
         </w:rPr>
       </w:pPr>
-      <w:bookmarkStart w:id="22" w:name="_Toc395160846"/>
+      <w:bookmarkStart w:id="21" w:name="_Toc395160846"/>
       <w:r>
         <w:rPr>
           <w:noProof/>
         </w:rPr>
         <w:t>HoS-Personal</w:t>
       </w:r>
-      <w:bookmarkEnd w:id="22"/>
+      <w:bookmarkEnd w:id="21"/>
     </w:p>
     <w:p>
       <w:pPr>
@@ -13179,15 +12578,7 @@
         </w:rPr>
       </w:pPr>
       <w:r>
-        <w:t xml:space="preserve">Klassen </w:t>
-      </w:r>
-      <w:proofErr w:type="spellStart"/>
-      <w:r>
-        <w:t>HoS</w:t>
-      </w:r>
-      <w:proofErr w:type="spellEnd"/>
-      <w:r>
-        <w:t>-Personal innehåller information om hälso- och sjuk</w:t>
+        <w:t>Klassen HoS-Personal innehåller information om hälso- och sjuk</w:t>
       </w:r>
       <w:r>
         <w:t xml:space="preserve">vårdspersonal som har skrivit eller deltagit i framtagandet av ett intyg. </w:t>
@@ -13331,7 +12722,6 @@
                 <w:sz w:val="20"/>
               </w:rPr>
             </w:pPr>
-            <w:proofErr w:type="spellStart"/>
             <w:r>
               <w:rPr>
                 <w:rFonts w:eastAsia="Arial Unicode MS"/>
@@ -13340,7 +12730,6 @@
               </w:rPr>
               <w:t>Mult</w:t>
             </w:r>
-            <w:proofErr w:type="spellEnd"/>
           </w:p>
         </w:tc>
         <w:tc>
@@ -13362,23 +12751,13 @@
                 <w:sz w:val="20"/>
               </w:rPr>
             </w:pPr>
-            <w:proofErr w:type="spellStart"/>
-            <w:r>
-              <w:rPr>
-                <w:rFonts w:eastAsia="Arial Unicode MS"/>
-                <w:color w:val="000000"/>
-                <w:sz w:val="20"/>
-              </w:rPr>
-              <w:t>Kodverk</w:t>
-            </w:r>
-            <w:proofErr w:type="spellEnd"/>
-            <w:r>
-              <w:rPr>
-                <w:rFonts w:eastAsia="Arial Unicode MS"/>
-                <w:color w:val="000000"/>
-                <w:sz w:val="20"/>
-              </w:rPr>
-              <w:t>/värdemängd</w:t>
+            <w:r>
+              <w:rPr>
+                <w:rFonts w:eastAsia="Arial Unicode MS"/>
+                <w:color w:val="000000"/>
+                <w:sz w:val="20"/>
+              </w:rPr>
+              <w:t>Kodverk/värdemängd</w:t>
             </w:r>
           </w:p>
         </w:tc>
@@ -13564,7 +12943,6 @@
                 <w:szCs w:val="20"/>
               </w:rPr>
             </w:pPr>
-            <w:proofErr w:type="spellStart"/>
             <w:r>
               <w:rPr>
                 <w:rFonts w:eastAsia="Arial Unicode MS"/>
@@ -13572,60 +12950,40 @@
                 <w:sz w:val="20"/>
                 <w:szCs w:val="20"/>
               </w:rPr>
-              <w:t>root</w:t>
-            </w:r>
-            <w:proofErr w:type="spellEnd"/>
-            <w:r>
-              <w:rPr>
-                <w:rFonts w:eastAsia="Arial Unicode MS"/>
-                <w:color w:val="000000"/>
+              <w:t>root = ”</w:t>
+            </w:r>
+            <w:r>
+              <w:rPr>
                 <w:sz w:val="20"/>
                 <w:szCs w:val="20"/>
               </w:rPr>
-              <w:t xml:space="preserve"> = ”</w:t>
-            </w:r>
-            <w:r>
-              <w:rPr>
+              <w:t>1.2.752.129.2.1.4.1”</w:t>
+            </w:r>
+          </w:p>
+          <w:p>
+            <w:pPr>
+              <w:rPr>
+                <w:rFonts w:eastAsia="Arial Unicode MS"/>
+                <w:color w:val="000000"/>
+                <w:sz w:val="20"/>
+              </w:rPr>
+            </w:pPr>
+            <w:r>
+              <w:rPr>
+                <w:rFonts w:eastAsia="Arial Unicode MS"/>
                 <w:sz w:val="20"/>
                 <w:szCs w:val="20"/>
               </w:rPr>
-              <w:t>1.2.752.129.2.1.4.1”</w:t>
-            </w:r>
-          </w:p>
-          <w:p>
-            <w:pPr>
-              <w:rPr>
-                <w:rFonts w:eastAsia="Arial Unicode MS"/>
-                <w:color w:val="000000"/>
-                <w:sz w:val="20"/>
-              </w:rPr>
-            </w:pPr>
+              <w:t xml:space="preserve">extension </w:t>
+            </w:r>
             <w:r>
               <w:rPr>
                 <w:rFonts w:eastAsia="Arial Unicode MS"/>
                 <w:sz w:val="20"/>
                 <w:szCs w:val="20"/>
               </w:rPr>
-              <w:t xml:space="preserve">extension </w:t>
-            </w:r>
-            <w:r>
-              <w:rPr>
-                <w:rFonts w:eastAsia="Arial Unicode MS"/>
-                <w:sz w:val="20"/>
-                <w:szCs w:val="20"/>
-              </w:rPr>
-              <w:t xml:space="preserve">= </w:t>
-            </w:r>
-            <w:proofErr w:type="spellStart"/>
-            <w:r>
-              <w:rPr>
-                <w:rFonts w:eastAsia="Arial Unicode MS"/>
-                <w:sz w:val="20"/>
-                <w:szCs w:val="20"/>
-              </w:rPr>
-              <w:t>HSA-id:t</w:t>
-            </w:r>
-            <w:proofErr w:type="spellEnd"/>
+              <w:t>= HSA-id:t</w:t>
+            </w:r>
           </w:p>
         </w:tc>
         <w:tc>
@@ -13721,43 +13079,7 @@
                 <w:color w:val="000000"/>
                 <w:sz w:val="20"/>
               </w:rPr>
-              <w:t xml:space="preserve">Alternativ identitetsbeteckning för </w:t>
-            </w:r>
-            <w:proofErr w:type="spellStart"/>
-            <w:r>
-              <w:rPr>
-                <w:rFonts w:eastAsia="Arial Unicode MS"/>
-                <w:color w:val="000000"/>
-                <w:sz w:val="20"/>
-              </w:rPr>
-              <w:t>HoS</w:t>
-            </w:r>
-            <w:proofErr w:type="spellEnd"/>
-            <w:r>
-              <w:rPr>
-                <w:rFonts w:eastAsia="Arial Unicode MS"/>
-                <w:color w:val="000000"/>
-                <w:sz w:val="20"/>
-              </w:rPr>
-              <w:t xml:space="preserve">-Personal. Då koden inte kan garanteras vara unik på samma sätt som HSA-id lagras inte denna som en </w:t>
-            </w:r>
-            <w:proofErr w:type="spellStart"/>
-            <w:r>
-              <w:rPr>
-                <w:rFonts w:eastAsia="Arial Unicode MS"/>
-                <w:color w:val="000000"/>
-                <w:sz w:val="20"/>
-              </w:rPr>
-              <w:t>instansidentiferare</w:t>
-            </w:r>
-            <w:proofErr w:type="spellEnd"/>
-            <w:r>
-              <w:rPr>
-                <w:rFonts w:eastAsia="Arial Unicode MS"/>
-                <w:color w:val="000000"/>
-                <w:sz w:val="20"/>
-              </w:rPr>
-              <w:t>.</w:t>
+              <w:t>Alternativ identitetsbeteckning för HoS-Personal. Då koden inte kan garanteras vara unik på samma sätt som HSA-id lagras inte denna som en instansidentiferare.</w:t>
             </w:r>
           </w:p>
         </w:tc>
@@ -13815,25 +13137,7 @@
                 <w:color w:val="000000"/>
                 <w:sz w:val="20"/>
               </w:rPr>
-              <w:t>0</w:t>
-            </w:r>
-            <w:proofErr w:type="gramStart"/>
-            <w:r>
-              <w:rPr>
-                <w:rFonts w:eastAsia="Arial Unicode MS"/>
-                <w:color w:val="000000"/>
-                <w:sz w:val="20"/>
-              </w:rPr>
-              <w:t>..</w:t>
-            </w:r>
-            <w:proofErr w:type="gramEnd"/>
-            <w:r>
-              <w:rPr>
-                <w:rFonts w:eastAsia="Arial Unicode MS"/>
-                <w:color w:val="000000"/>
-                <w:sz w:val="20"/>
-              </w:rPr>
-              <w:t>1</w:t>
+              <w:t>0..1</w:t>
             </w:r>
           </w:p>
         </w:tc>
@@ -14061,7 +13365,7 @@
           <w:noProof/>
         </w:rPr>
       </w:pPr>
-      <w:bookmarkStart w:id="23" w:name="_Toc395160847"/>
+      <w:bookmarkStart w:id="22" w:name="_Toc395160847"/>
       <w:r>
         <w:rPr>
           <w:noProof/>
@@ -14069,7 +13373,7 @@
         <w:lastRenderedPageBreak/>
         <w:t>Observation (Diagnos)</w:t>
       </w:r>
-      <w:bookmarkEnd w:id="23"/>
+      <w:bookmarkEnd w:id="22"/>
     </w:p>
     <w:p>
       <w:pPr>
@@ -14236,7 +13540,6 @@
                 <w:sz w:val="20"/>
               </w:rPr>
             </w:pPr>
-            <w:proofErr w:type="spellStart"/>
             <w:r>
               <w:rPr>
                 <w:rFonts w:eastAsia="Arial Unicode MS"/>
@@ -14245,7 +13548,6 @@
               </w:rPr>
               <w:t>Mult</w:t>
             </w:r>
-            <w:proofErr w:type="spellEnd"/>
           </w:p>
         </w:tc>
         <w:tc>
@@ -14267,23 +13569,13 @@
                 <w:sz w:val="20"/>
               </w:rPr>
             </w:pPr>
-            <w:proofErr w:type="spellStart"/>
-            <w:r>
-              <w:rPr>
-                <w:rFonts w:eastAsia="Arial Unicode MS"/>
-                <w:color w:val="000000"/>
-                <w:sz w:val="20"/>
-              </w:rPr>
-              <w:t>Kodverk</w:t>
-            </w:r>
-            <w:proofErr w:type="spellEnd"/>
-            <w:r>
-              <w:rPr>
-                <w:rFonts w:eastAsia="Arial Unicode MS"/>
-                <w:color w:val="000000"/>
-                <w:sz w:val="20"/>
-              </w:rPr>
-              <w:t>/värdemängd</w:t>
+            <w:r>
+              <w:rPr>
+                <w:rFonts w:eastAsia="Arial Unicode MS"/>
+                <w:color w:val="000000"/>
+                <w:sz w:val="20"/>
+              </w:rPr>
+              <w:t>Kodverk/värdemängd</w:t>
             </w:r>
           </w:p>
         </w:tc>
@@ -14438,18 +13730,8 @@
                 <w:color w:val="000000"/>
                 <w:sz w:val="20"/>
               </w:rPr>
-              <w:t>0</w:t>
-            </w:r>
-            <w:proofErr w:type="gramStart"/>
-            <w:r>
-              <w:rPr>
-                <w:rFonts w:eastAsia="Arial Unicode MS"/>
-                <w:color w:val="000000"/>
-                <w:sz w:val="20"/>
-              </w:rPr>
-              <w:t>..</w:t>
-            </w:r>
-            <w:proofErr w:type="gramEnd"/>
+              <w:t>0..</w:t>
+            </w:r>
             <w:r>
               <w:rPr>
                 <w:rFonts w:eastAsia="Arial Unicode MS"/>
@@ -14506,19 +13788,8 @@
                 <w:szCs w:val="20"/>
                 <w:lang w:val="en-US"/>
               </w:rPr>
-              <w:t xml:space="preserve">extension = </w:t>
-            </w:r>
-            <w:proofErr w:type="spellStart"/>
-            <w:r>
-              <w:rPr>
-                <w:rFonts w:eastAsia="Arial Unicode MS"/>
-                <w:sz w:val="20"/>
-                <w:szCs w:val="20"/>
-                <w:lang w:val="en-US"/>
-              </w:rPr>
-              <w:t>observation-id:t</w:t>
-            </w:r>
-            <w:proofErr w:type="spellEnd"/>
+              <w:t>extension = observation-id:t</w:t>
+            </w:r>
           </w:p>
         </w:tc>
         <w:tc>
@@ -14693,23 +13964,13 @@
                 <w:sz w:val="20"/>
               </w:rPr>
             </w:pPr>
-            <w:proofErr w:type="spellStart"/>
-            <w:r>
-              <w:rPr>
-                <w:rFonts w:eastAsia="Arial Unicode MS"/>
-                <w:color w:val="000000"/>
-                <w:sz w:val="20"/>
-              </w:rPr>
-              <w:t>Snomed</w:t>
-            </w:r>
-            <w:proofErr w:type="spellEnd"/>
-            <w:r>
-              <w:rPr>
-                <w:rFonts w:eastAsia="Arial Unicode MS"/>
-                <w:color w:val="000000"/>
-                <w:sz w:val="20"/>
-              </w:rPr>
-              <w:t xml:space="preserve"> CT</w:t>
+            <w:r>
+              <w:rPr>
+                <w:rFonts w:eastAsia="Arial Unicode MS"/>
+                <w:color w:val="000000"/>
+                <w:sz w:val="20"/>
+              </w:rPr>
+              <w:t>Snomed CT</w:t>
             </w:r>
           </w:p>
           <w:p>
@@ -15088,25 +14349,7 @@
                 <w:color w:val="000000"/>
                 <w:sz w:val="20"/>
               </w:rPr>
-              <w:t>0</w:t>
-            </w:r>
-            <w:proofErr w:type="gramStart"/>
-            <w:r>
-              <w:rPr>
-                <w:rFonts w:eastAsia="Arial Unicode MS"/>
-                <w:color w:val="000000"/>
-                <w:sz w:val="20"/>
-              </w:rPr>
-              <w:t>..</w:t>
-            </w:r>
-            <w:proofErr w:type="gramEnd"/>
-            <w:r>
-              <w:rPr>
-                <w:rFonts w:eastAsia="Arial Unicode MS"/>
-                <w:color w:val="000000"/>
-                <w:sz w:val="20"/>
-              </w:rPr>
-              <w:t>1</w:t>
+              <w:t>0..1</w:t>
             </w:r>
           </w:p>
         </w:tc>
@@ -15159,7 +14402,7 @@
           <w:noProof/>
         </w:rPr>
       </w:pPr>
-      <w:bookmarkStart w:id="24" w:name="_Toc395160848"/>
+      <w:bookmarkStart w:id="23" w:name="_Toc395160848"/>
       <w:r>
         <w:rPr>
           <w:noProof/>
@@ -15178,7 +14421,7 @@
         </w:rPr>
         <w:t>iagnos)</w:t>
       </w:r>
-      <w:bookmarkEnd w:id="24"/>
+      <w:bookmarkEnd w:id="23"/>
     </w:p>
     <w:p>
       <w:pPr>
@@ -15351,7 +14594,6 @@
                 <w:sz w:val="20"/>
               </w:rPr>
             </w:pPr>
-            <w:proofErr w:type="spellStart"/>
             <w:r>
               <w:rPr>
                 <w:rFonts w:eastAsia="Arial Unicode MS"/>
@@ -15360,7 +14602,6 @@
               </w:rPr>
               <w:t>Mult</w:t>
             </w:r>
-            <w:proofErr w:type="spellEnd"/>
           </w:p>
         </w:tc>
         <w:tc>
@@ -15382,23 +14623,13 @@
                 <w:sz w:val="20"/>
               </w:rPr>
             </w:pPr>
-            <w:proofErr w:type="spellStart"/>
-            <w:r>
-              <w:rPr>
-                <w:rFonts w:eastAsia="Arial Unicode MS"/>
-                <w:color w:val="000000"/>
-                <w:sz w:val="20"/>
-              </w:rPr>
-              <w:t>Kodverk</w:t>
-            </w:r>
-            <w:proofErr w:type="spellEnd"/>
-            <w:r>
-              <w:rPr>
-                <w:rFonts w:eastAsia="Arial Unicode MS"/>
-                <w:color w:val="000000"/>
-                <w:sz w:val="20"/>
-              </w:rPr>
-              <w:t>/värdemängd</w:t>
+            <w:r>
+              <w:rPr>
+                <w:rFonts w:eastAsia="Arial Unicode MS"/>
+                <w:color w:val="000000"/>
+                <w:sz w:val="20"/>
+              </w:rPr>
+              <w:t>Kodverk/värdemängd</w:t>
             </w:r>
           </w:p>
         </w:tc>
@@ -15554,18 +14785,8 @@
                 <w:color w:val="000000"/>
                 <w:sz w:val="20"/>
               </w:rPr>
-              <w:t>0</w:t>
-            </w:r>
-            <w:proofErr w:type="gramStart"/>
-            <w:r>
-              <w:rPr>
-                <w:rFonts w:eastAsia="Arial Unicode MS"/>
-                <w:color w:val="000000"/>
-                <w:sz w:val="20"/>
-              </w:rPr>
-              <w:t>..</w:t>
-            </w:r>
-            <w:proofErr w:type="gramEnd"/>
+              <w:t>0..</w:t>
+            </w:r>
             <w:r>
               <w:rPr>
                 <w:rFonts w:eastAsia="Arial Unicode MS"/>
@@ -15621,19 +14842,8 @@
                 <w:sz w:val="20"/>
                 <w:lang w:val="en-US"/>
               </w:rPr>
-              <w:t xml:space="preserve">extension = </w:t>
-            </w:r>
-            <w:proofErr w:type="spellStart"/>
-            <w:r>
-              <w:rPr>
-                <w:rFonts w:eastAsia="Arial Unicode MS"/>
-                <w:color w:val="000000"/>
-                <w:sz w:val="20"/>
-                <w:lang w:val="en-US"/>
-              </w:rPr>
-              <w:t>observation-id:t</w:t>
-            </w:r>
-            <w:proofErr w:type="spellEnd"/>
+              <w:t>extension = observation-id:t</w:t>
+            </w:r>
           </w:p>
         </w:tc>
         <w:tc>
@@ -15808,23 +15018,13 @@
                 <w:sz w:val="20"/>
               </w:rPr>
             </w:pPr>
-            <w:proofErr w:type="spellStart"/>
-            <w:r>
-              <w:rPr>
-                <w:rFonts w:eastAsia="Arial Unicode MS"/>
-                <w:color w:val="000000"/>
-                <w:sz w:val="20"/>
-              </w:rPr>
-              <w:t>Snomed</w:t>
-            </w:r>
-            <w:proofErr w:type="spellEnd"/>
-            <w:r>
-              <w:rPr>
-                <w:rFonts w:eastAsia="Arial Unicode MS"/>
-                <w:color w:val="000000"/>
-                <w:sz w:val="20"/>
-              </w:rPr>
-              <w:t xml:space="preserve"> CT</w:t>
+            <w:r>
+              <w:rPr>
+                <w:rFonts w:eastAsia="Arial Unicode MS"/>
+                <w:color w:val="000000"/>
+                <w:sz w:val="20"/>
+              </w:rPr>
+              <w:t>Snomed CT</w:t>
             </w:r>
           </w:p>
           <w:p>
@@ -16113,14 +15313,14 @@
           <w:noProof/>
         </w:rPr>
       </w:pPr>
-      <w:bookmarkStart w:id="25" w:name="_Toc395160849"/>
+      <w:bookmarkStart w:id="24" w:name="_Toc395160849"/>
       <w:r>
         <w:rPr>
           <w:noProof/>
         </w:rPr>
         <w:t>Observation (Sjukdomsförlopp)</w:t>
       </w:r>
-      <w:bookmarkEnd w:id="25"/>
+      <w:bookmarkEnd w:id="24"/>
     </w:p>
     <w:p>
       <w:pPr>
@@ -16290,7 +15490,6 @@
                 <w:sz w:val="20"/>
               </w:rPr>
             </w:pPr>
-            <w:proofErr w:type="spellStart"/>
             <w:r>
               <w:rPr>
                 <w:rFonts w:eastAsia="Arial Unicode MS"/>
@@ -16299,7 +15498,6 @@
               </w:rPr>
               <w:t>Mult</w:t>
             </w:r>
-            <w:proofErr w:type="spellEnd"/>
           </w:p>
         </w:tc>
         <w:tc>
@@ -16321,23 +15519,13 @@
                 <w:sz w:val="20"/>
               </w:rPr>
             </w:pPr>
-            <w:proofErr w:type="spellStart"/>
-            <w:r>
-              <w:rPr>
-                <w:rFonts w:eastAsia="Arial Unicode MS"/>
-                <w:color w:val="000000"/>
-                <w:sz w:val="20"/>
-              </w:rPr>
-              <w:t>Kodverk</w:t>
-            </w:r>
-            <w:proofErr w:type="spellEnd"/>
-            <w:r>
-              <w:rPr>
-                <w:rFonts w:eastAsia="Arial Unicode MS"/>
-                <w:color w:val="000000"/>
-                <w:sz w:val="20"/>
-              </w:rPr>
-              <w:t>/värdemängd</w:t>
+            <w:r>
+              <w:rPr>
+                <w:rFonts w:eastAsia="Arial Unicode MS"/>
+                <w:color w:val="000000"/>
+                <w:sz w:val="20"/>
+              </w:rPr>
+              <w:t>Kodverk/värdemängd</w:t>
             </w:r>
           </w:p>
         </w:tc>
@@ -16515,23 +15703,13 @@
                 <w:sz w:val="20"/>
               </w:rPr>
             </w:pPr>
-            <w:proofErr w:type="spellStart"/>
-            <w:r>
-              <w:rPr>
-                <w:rFonts w:eastAsia="Arial Unicode MS"/>
-                <w:color w:val="000000"/>
-                <w:sz w:val="20"/>
-              </w:rPr>
-              <w:t>Snomed</w:t>
-            </w:r>
-            <w:proofErr w:type="spellEnd"/>
-            <w:r>
-              <w:rPr>
-                <w:rFonts w:eastAsia="Arial Unicode MS"/>
-                <w:color w:val="000000"/>
-                <w:sz w:val="20"/>
-              </w:rPr>
-              <w:t xml:space="preserve"> CT</w:t>
+            <w:r>
+              <w:rPr>
+                <w:rFonts w:eastAsia="Arial Unicode MS"/>
+                <w:color w:val="000000"/>
+                <w:sz w:val="20"/>
+              </w:rPr>
+              <w:t>Snomed CT</w:t>
             </w:r>
           </w:p>
           <w:p>
@@ -16786,7 +15964,7 @@
           <w:noProof/>
         </w:rPr>
       </w:pPr>
-      <w:bookmarkStart w:id="26" w:name="_Toc395160850"/>
+      <w:bookmarkStart w:id="25" w:name="_Toc395160850"/>
       <w:r>
         <w:rPr>
           <w:noProof/>
@@ -16794,7 +15972,7 @@
         <w:lastRenderedPageBreak/>
         <w:t>Observation (Funktionsnedsättning)</w:t>
       </w:r>
-      <w:bookmarkEnd w:id="26"/>
+      <w:bookmarkEnd w:id="25"/>
     </w:p>
     <w:p>
       <w:pPr>
@@ -16988,7 +16166,6 @@
                 <w:sz w:val="20"/>
               </w:rPr>
             </w:pPr>
-            <w:proofErr w:type="spellStart"/>
             <w:r>
               <w:rPr>
                 <w:rFonts w:eastAsia="Arial Unicode MS"/>
@@ -16997,7 +16174,6 @@
               </w:rPr>
               <w:t>Mult</w:t>
             </w:r>
-            <w:proofErr w:type="spellEnd"/>
           </w:p>
         </w:tc>
         <w:tc>
@@ -17019,23 +16195,13 @@
                 <w:sz w:val="20"/>
               </w:rPr>
             </w:pPr>
-            <w:proofErr w:type="spellStart"/>
-            <w:r>
-              <w:rPr>
-                <w:rFonts w:eastAsia="Arial Unicode MS"/>
-                <w:color w:val="000000"/>
-                <w:sz w:val="20"/>
-              </w:rPr>
-              <w:t>Kodverk</w:t>
-            </w:r>
-            <w:proofErr w:type="spellEnd"/>
-            <w:r>
-              <w:rPr>
-                <w:rFonts w:eastAsia="Arial Unicode MS"/>
-                <w:color w:val="000000"/>
-                <w:sz w:val="20"/>
-              </w:rPr>
-              <w:t>/värdemängd</w:t>
+            <w:r>
+              <w:rPr>
+                <w:rFonts w:eastAsia="Arial Unicode MS"/>
+                <w:color w:val="000000"/>
+                <w:sz w:val="20"/>
+              </w:rPr>
+              <w:t>Kodverk/värdemängd</w:t>
             </w:r>
           </w:p>
         </w:tc>
@@ -17311,25 +16477,7 @@
                 <w:color w:val="000000"/>
                 <w:sz w:val="20"/>
               </w:rPr>
-              <w:t xml:space="preserve">Vid översättning från det tidigare formatet är en observation en funktionsnedsättning när </w:t>
-            </w:r>
-            <w:proofErr w:type="spellStart"/>
-            <w:r>
-              <w:rPr>
-                <w:rFonts w:eastAsia="Arial Unicode MS"/>
-                <w:color w:val="000000"/>
-                <w:sz w:val="20"/>
-              </w:rPr>
-              <w:t>Funktionstillstånd.typ</w:t>
-            </w:r>
-            <w:proofErr w:type="spellEnd"/>
-            <w:r>
-              <w:rPr>
-                <w:rFonts w:eastAsia="Arial Unicode MS"/>
-                <w:color w:val="000000"/>
-                <w:sz w:val="20"/>
-              </w:rPr>
-              <w:t xml:space="preserve"> av funktionstillstånd=kroppsfunktion.</w:t>
+              <w:t>Vid översättning från det tidigare formatet är en observation en funktionsnedsättning när Funktionstillstånd.typ av funktionstillstånd=kroppsfunktion.</w:t>
             </w:r>
           </w:p>
         </w:tc>
@@ -17515,14 +16663,14 @@
           <w:noProof/>
         </w:rPr>
       </w:pPr>
-      <w:bookmarkStart w:id="27" w:name="_Toc395160851"/>
+      <w:bookmarkStart w:id="26" w:name="_Toc395160851"/>
       <w:r>
         <w:rPr>
           <w:noProof/>
         </w:rPr>
         <w:t>Observation (Aktivitetsbegränsning)</w:t>
       </w:r>
-      <w:bookmarkEnd w:id="27"/>
+      <w:bookmarkEnd w:id="26"/>
     </w:p>
     <w:p>
       <w:pPr>
@@ -17716,7 +16864,6 @@
                 <w:sz w:val="20"/>
               </w:rPr>
             </w:pPr>
-            <w:proofErr w:type="spellStart"/>
             <w:r>
               <w:rPr>
                 <w:rFonts w:eastAsia="Arial Unicode MS"/>
@@ -17725,7 +16872,6 @@
               </w:rPr>
               <w:t>Mult</w:t>
             </w:r>
-            <w:proofErr w:type="spellEnd"/>
           </w:p>
         </w:tc>
         <w:tc>
@@ -17747,23 +16893,13 @@
                 <w:sz w:val="20"/>
               </w:rPr>
             </w:pPr>
-            <w:proofErr w:type="spellStart"/>
-            <w:r>
-              <w:rPr>
-                <w:rFonts w:eastAsia="Arial Unicode MS"/>
-                <w:color w:val="000000"/>
-                <w:sz w:val="20"/>
-              </w:rPr>
-              <w:t>Kodverk</w:t>
-            </w:r>
-            <w:proofErr w:type="spellEnd"/>
-            <w:r>
-              <w:rPr>
-                <w:rFonts w:eastAsia="Arial Unicode MS"/>
-                <w:color w:val="000000"/>
-                <w:sz w:val="20"/>
-              </w:rPr>
-              <w:t>/värdemängd</w:t>
+            <w:r>
+              <w:rPr>
+                <w:rFonts w:eastAsia="Arial Unicode MS"/>
+                <w:color w:val="000000"/>
+                <w:sz w:val="20"/>
+              </w:rPr>
+              <w:t>Kodverk/värdemängd</w:t>
             </w:r>
           </w:p>
         </w:tc>
@@ -18039,25 +17175,7 @@
                 <w:color w:val="000000"/>
                 <w:sz w:val="20"/>
               </w:rPr>
-              <w:t xml:space="preserve">Vid översättning från det tidigare formatet är en observation en aktivitetsbegränsning när </w:t>
-            </w:r>
-            <w:proofErr w:type="spellStart"/>
-            <w:r>
-              <w:rPr>
-                <w:rFonts w:eastAsia="Arial Unicode MS"/>
-                <w:color w:val="000000"/>
-                <w:sz w:val="20"/>
-              </w:rPr>
-              <w:t>Funktionstillstånd.typ</w:t>
-            </w:r>
-            <w:proofErr w:type="spellEnd"/>
-            <w:r>
-              <w:rPr>
-                <w:rFonts w:eastAsia="Arial Unicode MS"/>
-                <w:color w:val="000000"/>
-                <w:sz w:val="20"/>
-              </w:rPr>
-              <w:t xml:space="preserve"> av funktionstillstånd=aktivitet</w:t>
+              <w:t>Vid översättning från det tidigare formatet är en observation en aktivitetsbegränsning när Funktionstillstånd.typ av funktionstillstånd=aktivitet</w:t>
             </w:r>
           </w:p>
         </w:tc>
@@ -18235,7 +17353,7 @@
           <w:noProof/>
         </w:rPr>
       </w:pPr>
-      <w:bookmarkStart w:id="28" w:name="_Toc395160852"/>
+      <w:bookmarkStart w:id="27" w:name="_Toc395160852"/>
       <w:r>
         <w:rPr>
           <w:noProof/>
@@ -18243,7 +17361,7 @@
         <w:lastRenderedPageBreak/>
         <w:t>Observation (Arbetsförmåga)</w:t>
       </w:r>
-      <w:bookmarkEnd w:id="28"/>
+      <w:bookmarkEnd w:id="27"/>
     </w:p>
     <w:p>
       <w:pPr>
@@ -18422,7 +17540,6 @@
                 <w:sz w:val="20"/>
               </w:rPr>
             </w:pPr>
-            <w:proofErr w:type="spellStart"/>
             <w:r>
               <w:rPr>
                 <w:rFonts w:eastAsia="Arial Unicode MS"/>
@@ -18431,7 +17548,6 @@
               </w:rPr>
               <w:t>Mult</w:t>
             </w:r>
-            <w:proofErr w:type="spellEnd"/>
           </w:p>
         </w:tc>
         <w:tc>
@@ -18453,23 +17569,13 @@
                 <w:sz w:val="20"/>
               </w:rPr>
             </w:pPr>
-            <w:proofErr w:type="spellStart"/>
-            <w:r>
-              <w:rPr>
-                <w:rFonts w:eastAsia="Arial Unicode MS"/>
-                <w:color w:val="000000"/>
-                <w:sz w:val="20"/>
-              </w:rPr>
-              <w:t>Kodverk</w:t>
-            </w:r>
-            <w:proofErr w:type="spellEnd"/>
-            <w:r>
-              <w:rPr>
-                <w:rFonts w:eastAsia="Arial Unicode MS"/>
-                <w:color w:val="000000"/>
-                <w:sz w:val="20"/>
-              </w:rPr>
-              <w:t>/värdemängd</w:t>
+            <w:r>
+              <w:rPr>
+                <w:rFonts w:eastAsia="Arial Unicode MS"/>
+                <w:color w:val="000000"/>
+                <w:sz w:val="20"/>
+              </w:rPr>
+              <w:t>Kodverk/värdemängd</w:t>
             </w:r>
           </w:p>
         </w:tc>
@@ -18639,23 +17745,13 @@
                 <w:sz w:val="20"/>
               </w:rPr>
             </w:pPr>
-            <w:proofErr w:type="spellStart"/>
-            <w:r>
-              <w:rPr>
-                <w:rFonts w:eastAsia="Arial Unicode MS"/>
-                <w:color w:val="000000"/>
-                <w:sz w:val="20"/>
-              </w:rPr>
-              <w:t>Snomed</w:t>
-            </w:r>
-            <w:proofErr w:type="spellEnd"/>
-            <w:r>
-              <w:rPr>
-                <w:rFonts w:eastAsia="Arial Unicode MS"/>
-                <w:color w:val="000000"/>
-                <w:sz w:val="20"/>
-              </w:rPr>
-              <w:t xml:space="preserve"> CT</w:t>
+            <w:r>
+              <w:rPr>
+                <w:rFonts w:eastAsia="Arial Unicode MS"/>
+                <w:color w:val="000000"/>
+                <w:sz w:val="20"/>
+              </w:rPr>
+              <w:t>Snomed CT</w:t>
             </w:r>
           </w:p>
           <w:p>
@@ -18941,25 +18037,7 @@
                 <w:color w:val="000000"/>
                 <w:sz w:val="20"/>
               </w:rPr>
-              <w:t xml:space="preserve">Vid översättning från det tidigare formatet motsvarar Arbetsförmåga </w:t>
-            </w:r>
-            <w:proofErr w:type="spellStart"/>
-            <w:r>
-              <w:rPr>
-                <w:rFonts w:eastAsia="Arial Unicode MS"/>
-                <w:color w:val="000000"/>
-                <w:sz w:val="20"/>
-              </w:rPr>
-              <w:t>nedsättning.nedsättningsgrad</w:t>
-            </w:r>
-            <w:proofErr w:type="spellEnd"/>
-            <w:r>
-              <w:rPr>
-                <w:rFonts w:eastAsia="Arial Unicode MS"/>
-                <w:color w:val="000000"/>
-                <w:sz w:val="20"/>
-              </w:rPr>
-              <w:t>=</w:t>
+              <w:t>Vid översättning från det tidigare formatet motsvarar Arbetsförmåga nedsättning.nedsättningsgrad=</w:t>
             </w:r>
             <w:r>
               <w:rPr>
@@ -18975,70 +18053,32 @@
                 <w:color w:val="000000"/>
                 <w:sz w:val="20"/>
               </w:rPr>
-              <w:t xml:space="preserve"> </w:t>
-            </w:r>
-            <w:proofErr w:type="spellStart"/>
-            <w:r>
-              <w:rPr>
-                <w:rFonts w:eastAsia="Arial Unicode MS"/>
-                <w:color w:val="000000"/>
-                <w:sz w:val="20"/>
-              </w:rPr>
-              <w:t>Observation.värde</w:t>
-            </w:r>
-            <w:proofErr w:type="spellEnd"/>
-            <w:r>
-              <w:rPr>
-                <w:rFonts w:eastAsia="Arial Unicode MS"/>
-                <w:color w:val="000000"/>
-                <w:sz w:val="20"/>
-              </w:rPr>
-              <w:t xml:space="preserve">= </w:t>
-            </w:r>
-            <w:proofErr w:type="gramStart"/>
-            <w:r>
-              <w:rPr>
-                <w:rFonts w:eastAsia="Arial Unicode MS"/>
-                <w:color w:val="000000"/>
-                <w:sz w:val="20"/>
-              </w:rPr>
-              <w:t>75%</w:t>
-            </w:r>
-            <w:proofErr w:type="gramEnd"/>
-            <w:r>
-              <w:rPr>
-                <w:rFonts w:eastAsia="Arial Unicode MS"/>
-                <w:color w:val="000000"/>
-                <w:sz w:val="20"/>
-              </w:rPr>
-              <w:t xml:space="preserve">. Mappningen blir som följer (Arbetsförmåga nedsättning -&gt; Arbetsförmåga): </w:t>
-            </w:r>
-          </w:p>
-          <w:p>
-            <w:pPr>
-              <w:rPr>
-                <w:rFonts w:eastAsia="Arial Unicode MS"/>
-                <w:color w:val="000000"/>
-                <w:sz w:val="20"/>
-              </w:rPr>
-            </w:pPr>
-            <w:proofErr w:type="gramStart"/>
-            <w:r>
-              <w:rPr>
-                <w:rFonts w:eastAsia="Arial Unicode MS"/>
-                <w:color w:val="000000"/>
-                <w:sz w:val="20"/>
-              </w:rPr>
-              <w:t>25%</w:t>
-            </w:r>
-            <w:proofErr w:type="gramEnd"/>
-            <w:r>
-              <w:rPr>
-                <w:rFonts w:eastAsia="Arial Unicode MS"/>
-                <w:color w:val="000000"/>
-                <w:sz w:val="20"/>
-              </w:rPr>
-              <w:t xml:space="preserve"> -&gt; 75%, 50% -&gt; 50%, 75% -&gt; 25%, 100% -&gt; 0%</w:t>
+              <w:t xml:space="preserve"> Observation.värde</w:t>
+            </w:r>
+            <w:r>
+              <w:rPr>
+                <w:rFonts w:eastAsia="Arial Unicode MS"/>
+                <w:color w:val="000000"/>
+                <w:sz w:val="20"/>
+              </w:rPr>
+              <w:t xml:space="preserve">= 75%. Mappningen blir som följer (Arbetsförmåga nedsättning -&gt; Arbetsförmåga): </w:t>
+            </w:r>
+          </w:p>
+          <w:p>
+            <w:pPr>
+              <w:rPr>
+                <w:rFonts w:eastAsia="Arial Unicode MS"/>
+                <w:color w:val="000000"/>
+                <w:sz w:val="20"/>
+              </w:rPr>
+            </w:pPr>
+            <w:r>
+              <w:rPr>
+                <w:rFonts w:eastAsia="Arial Unicode MS"/>
+                <w:color w:val="000000"/>
+                <w:sz w:val="20"/>
+              </w:rPr>
+              <w:t>25% -&gt; 75%, 50% -&gt; 50%, 75% -&gt; 25%, 100% -&gt; 0%</w:t>
             </w:r>
           </w:p>
         </w:tc>
@@ -19128,7 +18168,6 @@
                 <w:sz w:val="20"/>
               </w:rPr>
             </w:pPr>
-            <w:proofErr w:type="spellStart"/>
             <w:r>
               <w:rPr>
                 <w:rFonts w:eastAsia="Arial Unicode MS"/>
@@ -19137,7 +18176,6 @@
               </w:rPr>
               <w:t>PartialDatePeriodType</w:t>
             </w:r>
-            <w:proofErr w:type="spellEnd"/>
           </w:p>
         </w:tc>
         <w:tc>
@@ -19207,6 +18245,16 @@
                 <w:sz w:val="20"/>
               </w:rPr>
             </w:pPr>
+            <w:r>
+              <w:rPr>
+                <w:rFonts w:eastAsia="Arial Unicode MS"/>
+                <w:color w:val="000000"/>
+                <w:sz w:val="20"/>
+              </w:rPr>
+              <w:t>Datumintervall måste anges (det räcker inte med månads- eller årsintervall).</w:t>
+            </w:r>
+            <w:bookmarkStart w:id="28" w:name="_GoBack"/>
+            <w:bookmarkEnd w:id="28"/>
           </w:p>
         </w:tc>
       </w:tr>
@@ -19340,25 +18388,7 @@
                 <w:color w:val="000000"/>
                 <w:sz w:val="20"/>
               </w:rPr>
-              <w:t>0</w:t>
-            </w:r>
-            <w:proofErr w:type="gramStart"/>
-            <w:r>
-              <w:rPr>
-                <w:rFonts w:eastAsia="Arial Unicode MS"/>
-                <w:color w:val="000000"/>
-                <w:sz w:val="20"/>
-              </w:rPr>
-              <w:t>..</w:t>
-            </w:r>
-            <w:proofErr w:type="gramEnd"/>
-            <w:r>
-              <w:rPr>
-                <w:rFonts w:eastAsia="Arial Unicode MS"/>
-                <w:color w:val="000000"/>
-                <w:sz w:val="20"/>
-              </w:rPr>
-              <w:t>1</w:t>
+              <w:t>0..1</w:t>
             </w:r>
           </w:p>
         </w:tc>
@@ -19629,7 +18659,6 @@
                 <w:sz w:val="20"/>
               </w:rPr>
             </w:pPr>
-            <w:proofErr w:type="spellStart"/>
             <w:r>
               <w:rPr>
                 <w:rFonts w:eastAsia="Arial Unicode MS"/>
@@ -19638,7 +18667,6 @@
               </w:rPr>
               <w:t>Mult</w:t>
             </w:r>
-            <w:proofErr w:type="spellEnd"/>
           </w:p>
         </w:tc>
         <w:tc>
@@ -19660,23 +18688,13 @@
                 <w:sz w:val="20"/>
               </w:rPr>
             </w:pPr>
-            <w:proofErr w:type="spellStart"/>
-            <w:r>
-              <w:rPr>
-                <w:rFonts w:eastAsia="Arial Unicode MS"/>
-                <w:color w:val="000000"/>
-                <w:sz w:val="20"/>
-              </w:rPr>
-              <w:t>Kodverk</w:t>
-            </w:r>
-            <w:proofErr w:type="spellEnd"/>
-            <w:r>
-              <w:rPr>
-                <w:rFonts w:eastAsia="Arial Unicode MS"/>
-                <w:color w:val="000000"/>
-                <w:sz w:val="20"/>
-              </w:rPr>
-              <w:t>/värdemängd</w:t>
+            <w:r>
+              <w:rPr>
+                <w:rFonts w:eastAsia="Arial Unicode MS"/>
+                <w:color w:val="000000"/>
+                <w:sz w:val="20"/>
+              </w:rPr>
+              <w:t>Kodverk/värdemängd</w:t>
             </w:r>
           </w:p>
         </w:tc>
@@ -19854,23 +18872,13 @@
                 <w:sz w:val="20"/>
               </w:rPr>
             </w:pPr>
-            <w:proofErr w:type="spellStart"/>
-            <w:r>
-              <w:rPr>
-                <w:rFonts w:eastAsia="Arial Unicode MS"/>
-                <w:color w:val="000000"/>
-                <w:sz w:val="20"/>
-              </w:rPr>
-              <w:t>Snomed</w:t>
-            </w:r>
-            <w:proofErr w:type="spellEnd"/>
-            <w:r>
-              <w:rPr>
-                <w:rFonts w:eastAsia="Arial Unicode MS"/>
-                <w:color w:val="000000"/>
-                <w:sz w:val="20"/>
-              </w:rPr>
-              <w:t xml:space="preserve"> CT</w:t>
+            <w:r>
+              <w:rPr>
+                <w:rFonts w:eastAsia="Arial Unicode MS"/>
+                <w:color w:val="000000"/>
+                <w:sz w:val="20"/>
+              </w:rPr>
+              <w:t>Snomed CT</w:t>
             </w:r>
           </w:p>
           <w:p>
@@ -20080,27 +19088,7 @@
                 <w:sz w:val="20"/>
                 <w:szCs w:val="20"/>
               </w:rPr>
-              <w:t>0</w:t>
-            </w:r>
-            <w:proofErr w:type="gramStart"/>
-            <w:r>
-              <w:rPr>
-                <w:rFonts w:eastAsia="Arial Unicode MS"/>
-                <w:color w:val="000000"/>
-                <w:sz w:val="20"/>
-                <w:szCs w:val="20"/>
-              </w:rPr>
-              <w:t>..</w:t>
-            </w:r>
-            <w:proofErr w:type="gramEnd"/>
-            <w:r>
-              <w:rPr>
-                <w:rFonts w:eastAsia="Arial Unicode MS"/>
-                <w:color w:val="000000"/>
-                <w:sz w:val="20"/>
-                <w:szCs w:val="20"/>
-              </w:rPr>
-              <w:t>1</w:t>
+              <w:t>0..1</w:t>
             </w:r>
           </w:p>
         </w:tc>
@@ -20508,25 +19496,7 @@
                 <w:color w:val="000000"/>
                 <w:sz w:val="20"/>
               </w:rPr>
-              <w:t>0</w:t>
-            </w:r>
-            <w:proofErr w:type="gramStart"/>
-            <w:r>
-              <w:rPr>
-                <w:rFonts w:eastAsia="Arial Unicode MS"/>
-                <w:color w:val="000000"/>
-                <w:sz w:val="20"/>
-              </w:rPr>
-              <w:t>..</w:t>
-            </w:r>
-            <w:proofErr w:type="gramEnd"/>
-            <w:r>
-              <w:rPr>
-                <w:rFonts w:eastAsia="Arial Unicode MS"/>
-                <w:color w:val="000000"/>
-                <w:sz w:val="20"/>
-              </w:rPr>
-              <w:t>1</w:t>
+              <w:t>0..1</w:t>
             </w:r>
           </w:p>
         </w:tc>
@@ -20590,25 +19560,7 @@
                 <w:color w:val="000000"/>
                 <w:sz w:val="20"/>
               </w:rPr>
-              <w:t xml:space="preserve">Går </w:t>
-            </w:r>
-            <w:proofErr w:type="gramStart"/>
-            <w:r>
-              <w:rPr>
-                <w:rFonts w:eastAsia="Arial Unicode MS"/>
-                <w:color w:val="000000"/>
-                <w:sz w:val="20"/>
-              </w:rPr>
-              <w:t>ej</w:t>
-            </w:r>
-            <w:proofErr w:type="gramEnd"/>
-            <w:r>
-              <w:rPr>
-                <w:rFonts w:eastAsia="Arial Unicode MS"/>
-                <w:color w:val="000000"/>
-                <w:sz w:val="20"/>
-              </w:rPr>
-              <w:t xml:space="preserve"> att bedöma</w:t>
+              <w:t>Går ej att bedöma</w:t>
             </w:r>
             <w:r>
               <w:rPr>
@@ -20844,7 +19796,6 @@
                 <w:sz w:val="20"/>
               </w:rPr>
             </w:pPr>
-            <w:proofErr w:type="spellStart"/>
             <w:r>
               <w:rPr>
                 <w:rFonts w:eastAsia="Arial Unicode MS"/>
@@ -20853,7 +19804,6 @@
               </w:rPr>
               <w:t>Mult</w:t>
             </w:r>
-            <w:proofErr w:type="spellEnd"/>
           </w:p>
         </w:tc>
         <w:tc>
@@ -20875,23 +19825,13 @@
                 <w:sz w:val="20"/>
               </w:rPr>
             </w:pPr>
-            <w:proofErr w:type="spellStart"/>
-            <w:r>
-              <w:rPr>
-                <w:rFonts w:eastAsia="Arial Unicode MS"/>
-                <w:color w:val="000000"/>
-                <w:sz w:val="20"/>
-              </w:rPr>
-              <w:t>Kodverk</w:t>
-            </w:r>
-            <w:proofErr w:type="spellEnd"/>
-            <w:r>
-              <w:rPr>
-                <w:rFonts w:eastAsia="Arial Unicode MS"/>
-                <w:color w:val="000000"/>
-                <w:sz w:val="20"/>
-              </w:rPr>
-              <w:t>/värdemängd</w:t>
+            <w:r>
+              <w:rPr>
+                <w:rFonts w:eastAsia="Arial Unicode MS"/>
+                <w:color w:val="000000"/>
+                <w:sz w:val="20"/>
+              </w:rPr>
+              <w:t>Kodverk/värdemängd</w:t>
             </w:r>
           </w:p>
         </w:tc>
@@ -21085,23 +20025,13 @@
                 <w:sz w:val="20"/>
               </w:rPr>
             </w:pPr>
-            <w:proofErr w:type="spellStart"/>
-            <w:r>
-              <w:rPr>
-                <w:rFonts w:eastAsia="Arial Unicode MS"/>
-                <w:color w:val="000000"/>
-                <w:sz w:val="20"/>
-              </w:rPr>
-              <w:t>Snomed</w:t>
-            </w:r>
-            <w:proofErr w:type="spellEnd"/>
-            <w:r>
-              <w:rPr>
-                <w:rFonts w:eastAsia="Arial Unicode MS"/>
-                <w:color w:val="000000"/>
-                <w:sz w:val="20"/>
-              </w:rPr>
-              <w:t xml:space="preserve"> CT</w:t>
+            <w:r>
+              <w:rPr>
+                <w:rFonts w:eastAsia="Arial Unicode MS"/>
+                <w:color w:val="000000"/>
+                <w:sz w:val="20"/>
+              </w:rPr>
+              <w:t>Snomed CT</w:t>
             </w:r>
           </w:p>
           <w:p>
@@ -21370,7 +20300,6 @@
                 <w:sz w:val="20"/>
               </w:rPr>
             </w:pPr>
-            <w:proofErr w:type="spellStart"/>
             <w:r>
               <w:rPr>
                 <w:rFonts w:eastAsia="Arial Unicode MS"/>
@@ -21379,7 +20308,6 @@
               </w:rPr>
               <w:t>Mult</w:t>
             </w:r>
-            <w:proofErr w:type="spellEnd"/>
           </w:p>
         </w:tc>
         <w:tc>
@@ -21401,23 +20329,13 @@
                 <w:sz w:val="20"/>
               </w:rPr>
             </w:pPr>
-            <w:proofErr w:type="spellStart"/>
-            <w:r>
-              <w:rPr>
-                <w:rFonts w:eastAsia="Arial Unicode MS"/>
-                <w:color w:val="000000"/>
-                <w:sz w:val="20"/>
-              </w:rPr>
-              <w:t>Kodverk</w:t>
-            </w:r>
-            <w:proofErr w:type="spellEnd"/>
-            <w:r>
-              <w:rPr>
-                <w:rFonts w:eastAsia="Arial Unicode MS"/>
-                <w:color w:val="000000"/>
-                <w:sz w:val="20"/>
-              </w:rPr>
-              <w:t>/värdemängd</w:t>
+            <w:r>
+              <w:rPr>
+                <w:rFonts w:eastAsia="Arial Unicode MS"/>
+                <w:color w:val="000000"/>
+                <w:sz w:val="20"/>
+              </w:rPr>
+              <w:t>Kodverk/värdemängd</w:t>
             </w:r>
           </w:p>
         </w:tc>
@@ -21644,7 +20562,6 @@
                 <w:szCs w:val="20"/>
               </w:rPr>
             </w:pPr>
-            <w:proofErr w:type="spellStart"/>
             <w:r>
               <w:rPr>
                 <w:rFonts w:eastAsia="Arial Unicode MS"/>
@@ -21652,17 +20569,7 @@
                 <w:sz w:val="20"/>
                 <w:szCs w:val="20"/>
               </w:rPr>
-              <w:t>root</w:t>
-            </w:r>
-            <w:proofErr w:type="spellEnd"/>
-            <w:r>
-              <w:rPr>
-                <w:rFonts w:eastAsia="Arial Unicode MS"/>
-                <w:color w:val="000000"/>
-                <w:sz w:val="20"/>
-                <w:szCs w:val="20"/>
-              </w:rPr>
-              <w:t xml:space="preserve"> = ”1.2.752.129</w:t>
+              <w:t>root = ”1.2.752.129</w:t>
             </w:r>
             <w:r>
               <w:rPr>
@@ -22024,23 +20931,13 @@
               </w:rPr>
               <w:t>0</w:t>
             </w:r>
-            <w:proofErr w:type="gramStart"/>
-            <w:r>
-              <w:rPr>
-                <w:rFonts w:eastAsia="Arial Unicode MS"/>
-                <w:color w:val="000000"/>
-                <w:sz w:val="20"/>
-              </w:rPr>
-              <w:t>..</w:t>
-            </w:r>
-            <w:proofErr w:type="gramEnd"/>
-            <w:r>
-              <w:rPr>
-                <w:rFonts w:eastAsia="Arial Unicode MS"/>
-                <w:color w:val="000000"/>
-                <w:sz w:val="20"/>
-              </w:rPr>
-              <w:t>*</w:t>
+            <w:r>
+              <w:rPr>
+                <w:rFonts w:eastAsia="Arial Unicode MS"/>
+                <w:color w:val="000000"/>
+                <w:sz w:val="20"/>
+              </w:rPr>
+              <w:t>..*</w:t>
             </w:r>
             <w:r>
               <w:rPr>
@@ -22232,25 +21129,7 @@
                 <w:color w:val="000000"/>
                 <w:sz w:val="20"/>
               </w:rPr>
-              <w:t>0</w:t>
-            </w:r>
-            <w:proofErr w:type="gramStart"/>
-            <w:r>
-              <w:rPr>
-                <w:rFonts w:eastAsia="Arial Unicode MS"/>
-                <w:color w:val="000000"/>
-                <w:sz w:val="20"/>
-              </w:rPr>
-              <w:t>..</w:t>
-            </w:r>
-            <w:proofErr w:type="gramEnd"/>
-            <w:r>
-              <w:rPr>
-                <w:rFonts w:eastAsia="Arial Unicode MS"/>
-                <w:color w:val="000000"/>
-                <w:sz w:val="20"/>
-              </w:rPr>
-              <w:t>1</w:t>
+              <w:t>0..1</w:t>
             </w:r>
           </w:p>
         </w:tc>
@@ -22486,7 +21365,6 @@
                 <w:sz w:val="20"/>
               </w:rPr>
             </w:pPr>
-            <w:proofErr w:type="spellStart"/>
             <w:r>
               <w:rPr>
                 <w:color w:val="000000"/>
@@ -22494,7 +21372,6 @@
               </w:rPr>
               <w:t>Mult</w:t>
             </w:r>
-            <w:proofErr w:type="spellEnd"/>
           </w:p>
         </w:tc>
         <w:tc>
@@ -22516,21 +21393,12 @@
                 <w:sz w:val="20"/>
               </w:rPr>
             </w:pPr>
-            <w:proofErr w:type="spellStart"/>
-            <w:r>
-              <w:rPr>
-                <w:color w:val="000000"/>
-                <w:sz w:val="20"/>
-              </w:rPr>
-              <w:t>Kodverk</w:t>
-            </w:r>
-            <w:proofErr w:type="spellEnd"/>
-            <w:r>
-              <w:rPr>
-                <w:color w:val="000000"/>
-                <w:sz w:val="20"/>
-              </w:rPr>
-              <w:t>/värdemängd</w:t>
+            <w:r>
+              <w:rPr>
+                <w:color w:val="000000"/>
+                <w:sz w:val="20"/>
+              </w:rPr>
+              <w:t>Kodverk/värdemängd</w:t>
             </w:r>
           </w:p>
         </w:tc>
@@ -22706,23 +21574,13 @@
                 <w:sz w:val="20"/>
               </w:rPr>
             </w:pPr>
-            <w:proofErr w:type="spellStart"/>
-            <w:r>
-              <w:rPr>
-                <w:rFonts w:eastAsia="Arial Unicode MS"/>
-                <w:color w:val="000000"/>
-                <w:sz w:val="20"/>
-              </w:rPr>
-              <w:t>Snomed</w:t>
-            </w:r>
-            <w:proofErr w:type="spellEnd"/>
-            <w:r>
-              <w:rPr>
-                <w:rFonts w:eastAsia="Arial Unicode MS"/>
-                <w:color w:val="000000"/>
-                <w:sz w:val="20"/>
-              </w:rPr>
-              <w:t xml:space="preserve"> CT</w:t>
+            <w:r>
+              <w:rPr>
+                <w:rFonts w:eastAsia="Arial Unicode MS"/>
+                <w:color w:val="000000"/>
+                <w:sz w:val="20"/>
+              </w:rPr>
+              <w:t>Snomed CT</w:t>
             </w:r>
           </w:p>
         </w:tc>
@@ -22833,7 +21691,6 @@
                 <w:sz w:val="20"/>
               </w:rPr>
             </w:pPr>
-            <w:proofErr w:type="spellStart"/>
             <w:r>
               <w:rPr>
                 <w:rFonts w:eastAsia="Arial Unicode MS"/>
@@ -22842,7 +21699,6 @@
               </w:rPr>
               <w:t>DateType</w:t>
             </w:r>
-            <w:proofErr w:type="spellEnd"/>
           </w:p>
         </w:tc>
         <w:tc>
@@ -22870,25 +21726,7 @@
                 <w:color w:val="000000"/>
                 <w:sz w:val="20"/>
               </w:rPr>
-              <w:t>0</w:t>
-            </w:r>
-            <w:proofErr w:type="gramStart"/>
-            <w:r>
-              <w:rPr>
-                <w:rFonts w:eastAsia="Arial Unicode MS"/>
-                <w:color w:val="000000"/>
-                <w:sz w:val="20"/>
-              </w:rPr>
-              <w:t>..</w:t>
-            </w:r>
-            <w:proofErr w:type="gramEnd"/>
-            <w:r>
-              <w:rPr>
-                <w:rFonts w:eastAsia="Arial Unicode MS"/>
-                <w:color w:val="000000"/>
-                <w:sz w:val="20"/>
-              </w:rPr>
-              <w:t>1</w:t>
+              <w:t>0..1</w:t>
             </w:r>
           </w:p>
         </w:tc>
@@ -23054,25 +21892,7 @@
                 <w:color w:val="000000"/>
                 <w:sz w:val="20"/>
               </w:rPr>
-              <w:t>0</w:t>
-            </w:r>
-            <w:proofErr w:type="gramStart"/>
-            <w:r>
-              <w:rPr>
-                <w:rFonts w:eastAsia="Arial Unicode MS"/>
-                <w:color w:val="000000"/>
-                <w:sz w:val="20"/>
-              </w:rPr>
-              <w:t>..</w:t>
-            </w:r>
-            <w:proofErr w:type="gramEnd"/>
-            <w:r>
-              <w:rPr>
-                <w:rFonts w:eastAsia="Arial Unicode MS"/>
-                <w:color w:val="000000"/>
-                <w:sz w:val="20"/>
-              </w:rPr>
-              <w:t>1</w:t>
+              <w:t>0..1</w:t>
             </w:r>
           </w:p>
         </w:tc>
@@ -23349,7 +22169,6 @@
                 <w:sz w:val="20"/>
               </w:rPr>
             </w:pPr>
-            <w:proofErr w:type="spellStart"/>
             <w:r>
               <w:rPr>
                 <w:color w:val="000000"/>
@@ -23357,7 +22176,6 @@
               </w:rPr>
               <w:t>Mult</w:t>
             </w:r>
-            <w:proofErr w:type="spellEnd"/>
           </w:p>
         </w:tc>
         <w:tc>
@@ -23379,21 +22197,12 @@
                 <w:sz w:val="20"/>
               </w:rPr>
             </w:pPr>
-            <w:proofErr w:type="spellStart"/>
-            <w:r>
-              <w:rPr>
-                <w:color w:val="000000"/>
-                <w:sz w:val="20"/>
-              </w:rPr>
-              <w:t>Kodverk</w:t>
-            </w:r>
-            <w:proofErr w:type="spellEnd"/>
-            <w:r>
-              <w:rPr>
-                <w:color w:val="000000"/>
-                <w:sz w:val="20"/>
-              </w:rPr>
-              <w:t>/värdemängd</w:t>
+            <w:r>
+              <w:rPr>
+                <w:color w:val="000000"/>
+                <w:sz w:val="20"/>
+              </w:rPr>
+              <w:t>Kodverk/värdemängd</w:t>
             </w:r>
           </w:p>
         </w:tc>
@@ -23577,23 +22386,13 @@
                 <w:sz w:val="20"/>
               </w:rPr>
             </w:pPr>
-            <w:proofErr w:type="spellStart"/>
-            <w:r>
-              <w:rPr>
-                <w:rFonts w:eastAsia="Arial Unicode MS"/>
-                <w:color w:val="000000"/>
-                <w:sz w:val="20"/>
-              </w:rPr>
-              <w:t>Snomed</w:t>
-            </w:r>
-            <w:proofErr w:type="spellEnd"/>
-            <w:r>
-              <w:rPr>
-                <w:rFonts w:eastAsia="Arial Unicode MS"/>
-                <w:color w:val="000000"/>
-                <w:sz w:val="20"/>
-              </w:rPr>
-              <w:t xml:space="preserve"> CT</w:t>
+            <w:r>
+              <w:rPr>
+                <w:rFonts w:eastAsia="Arial Unicode MS"/>
+                <w:color w:val="000000"/>
+                <w:sz w:val="20"/>
+              </w:rPr>
+              <w:t>Snomed CT</w:t>
             </w:r>
           </w:p>
         </w:tc>
@@ -23624,25 +22423,7 @@
                 <w:color w:val="000000"/>
                 <w:sz w:val="20"/>
               </w:rPr>
-              <w:t xml:space="preserve">För värdet Nuvarande arbete måste </w:t>
-            </w:r>
-            <w:proofErr w:type="spellStart"/>
-            <w:r>
-              <w:rPr>
-                <w:rFonts w:eastAsia="Arial Unicode MS"/>
-                <w:color w:val="000000"/>
-                <w:sz w:val="20"/>
-              </w:rPr>
-              <w:t>Arbetsuppgift.typ</w:t>
-            </w:r>
-            <w:proofErr w:type="spellEnd"/>
-            <w:r>
-              <w:rPr>
-                <w:rFonts w:eastAsia="Arial Unicode MS"/>
-                <w:color w:val="000000"/>
-                <w:sz w:val="20"/>
-              </w:rPr>
-              <w:t xml:space="preserve"> av arbetsuppgift anges.</w:t>
+              <w:t>För värdet Nuvarande arbete måste Arbetsuppgift.typ av arbetsuppgift anges.</w:t>
             </w:r>
           </w:p>
         </w:tc>
@@ -23828,7 +22609,6 @@
                 <w:sz w:val="20"/>
               </w:rPr>
             </w:pPr>
-            <w:proofErr w:type="spellStart"/>
             <w:r>
               <w:rPr>
                 <w:rFonts w:eastAsia="Arial Unicode MS"/>
@@ -23837,7 +22617,6 @@
               </w:rPr>
               <w:t>Mult</w:t>
             </w:r>
-            <w:proofErr w:type="spellEnd"/>
           </w:p>
         </w:tc>
         <w:tc>
@@ -23859,23 +22638,13 @@
                 <w:sz w:val="20"/>
               </w:rPr>
             </w:pPr>
-            <w:proofErr w:type="spellStart"/>
-            <w:r>
-              <w:rPr>
-                <w:rFonts w:eastAsia="Arial Unicode MS"/>
-                <w:color w:val="000000"/>
-                <w:sz w:val="20"/>
-              </w:rPr>
-              <w:t>Kodverk</w:t>
-            </w:r>
-            <w:proofErr w:type="spellEnd"/>
-            <w:r>
-              <w:rPr>
-                <w:rFonts w:eastAsia="Arial Unicode MS"/>
-                <w:color w:val="000000"/>
-                <w:sz w:val="20"/>
-              </w:rPr>
-              <w:t>/värdemängd</w:t>
+            <w:r>
+              <w:rPr>
+                <w:rFonts w:eastAsia="Arial Unicode MS"/>
+                <w:color w:val="000000"/>
+                <w:sz w:val="20"/>
+              </w:rPr>
+              <w:t>Kodverk/värdemängd</w:t>
             </w:r>
           </w:p>
         </w:tc>
@@ -24048,7 +22817,6 @@
                 <w:szCs w:val="20"/>
               </w:rPr>
             </w:pPr>
-            <w:proofErr w:type="spellStart"/>
             <w:r>
               <w:rPr>
                 <w:rFonts w:eastAsia="Arial Unicode MS"/>
@@ -24056,17 +22824,7 @@
                 <w:sz w:val="20"/>
                 <w:szCs w:val="20"/>
               </w:rPr>
-              <w:t>root</w:t>
-            </w:r>
-            <w:proofErr w:type="spellEnd"/>
-            <w:r>
-              <w:rPr>
-                <w:rFonts w:eastAsia="Arial Unicode MS"/>
-                <w:color w:val="000000"/>
-                <w:sz w:val="20"/>
-                <w:szCs w:val="20"/>
-              </w:rPr>
-              <w:t xml:space="preserve"> =</w:t>
+              <w:t>root =</w:t>
             </w:r>
             <w:r>
               <w:rPr>
@@ -24097,7 +22855,6 @@
               </w:rPr>
               <w:t xml:space="preserve">extension = </w:t>
             </w:r>
-            <w:proofErr w:type="spellStart"/>
             <w:r>
               <w:rPr>
                 <w:rFonts w:eastAsia="Arial Unicode MS"/>
@@ -24105,29 +22862,8 @@
                 <w:szCs w:val="20"/>
                 <w:lang w:val="sv-SE"/>
               </w:rPr>
-              <w:t>optional</w:t>
-            </w:r>
-            <w:proofErr w:type="spellEnd"/>
-            <w:r>
-              <w:rPr>
-                <w:rFonts w:eastAsia="Arial Unicode MS"/>
-                <w:sz w:val="20"/>
-                <w:szCs w:val="20"/>
-                <w:lang w:val="sv-SE"/>
-              </w:rPr>
-              <w:t xml:space="preserve">, används </w:t>
-            </w:r>
-            <w:proofErr w:type="gramStart"/>
-            <w:r>
-              <w:rPr>
-                <w:rFonts w:eastAsia="Arial Unicode MS"/>
-                <w:sz w:val="20"/>
-                <w:szCs w:val="20"/>
-                <w:lang w:val="sv-SE"/>
-              </w:rPr>
-              <w:t>ej</w:t>
-            </w:r>
-            <w:proofErr w:type="gramEnd"/>
+              <w:t>optional, används ej</w:t>
+            </w:r>
           </w:p>
           <w:p>
             <w:pPr>
@@ -24530,25 +23266,7 @@
                 <w:color w:val="000000"/>
                 <w:sz w:val="20"/>
               </w:rPr>
-              <w:t>0</w:t>
-            </w:r>
-            <w:proofErr w:type="gramStart"/>
-            <w:r>
-              <w:rPr>
-                <w:rFonts w:eastAsia="Arial Unicode MS"/>
-                <w:color w:val="000000"/>
-                <w:sz w:val="20"/>
-              </w:rPr>
-              <w:t>..</w:t>
-            </w:r>
-            <w:proofErr w:type="gramEnd"/>
-            <w:r>
-              <w:rPr>
-                <w:rFonts w:eastAsia="Arial Unicode MS"/>
-                <w:color w:val="000000"/>
-                <w:sz w:val="20"/>
-              </w:rPr>
-              <w:t>*</w:t>
+              <w:t>0..*</w:t>
             </w:r>
           </w:p>
         </w:tc>
@@ -24942,25 +23660,7 @@
                 <w:color w:val="000000"/>
                 <w:sz w:val="20"/>
               </w:rPr>
-              <w:t>0</w:t>
-            </w:r>
-            <w:proofErr w:type="gramStart"/>
-            <w:r>
-              <w:rPr>
-                <w:rFonts w:eastAsia="Arial Unicode MS"/>
-                <w:color w:val="000000"/>
-                <w:sz w:val="20"/>
-              </w:rPr>
-              <w:t>..</w:t>
-            </w:r>
-            <w:proofErr w:type="gramEnd"/>
-            <w:r>
-              <w:rPr>
-                <w:rFonts w:eastAsia="Arial Unicode MS"/>
-                <w:color w:val="000000"/>
-                <w:sz w:val="20"/>
-              </w:rPr>
-              <w:t>1</w:t>
+              <w:t>0..1</w:t>
             </w:r>
           </w:p>
         </w:tc>
@@ -25183,7 +23883,6 @@
                 <w:sz w:val="20"/>
               </w:rPr>
             </w:pPr>
-            <w:proofErr w:type="spellStart"/>
             <w:r>
               <w:rPr>
                 <w:rFonts w:eastAsia="Arial Unicode MS"/>
@@ -25192,7 +23891,6 @@
               </w:rPr>
               <w:t>Mult</w:t>
             </w:r>
-            <w:proofErr w:type="spellEnd"/>
           </w:p>
         </w:tc>
         <w:tc>
@@ -25214,23 +23912,13 @@
                 <w:sz w:val="20"/>
               </w:rPr>
             </w:pPr>
-            <w:proofErr w:type="spellStart"/>
-            <w:r>
-              <w:rPr>
-                <w:rFonts w:eastAsia="Arial Unicode MS"/>
-                <w:color w:val="000000"/>
-                <w:sz w:val="20"/>
-              </w:rPr>
-              <w:t>Kodverk</w:t>
-            </w:r>
-            <w:proofErr w:type="spellEnd"/>
-            <w:r>
-              <w:rPr>
-                <w:rFonts w:eastAsia="Arial Unicode MS"/>
-                <w:color w:val="000000"/>
-                <w:sz w:val="20"/>
-              </w:rPr>
-              <w:t>/värdemängd</w:t>
+            <w:r>
+              <w:rPr>
+                <w:rFonts w:eastAsia="Arial Unicode MS"/>
+                <w:color w:val="000000"/>
+                <w:sz w:val="20"/>
+              </w:rPr>
+              <w:t>Kodverk/värdemängd</w:t>
             </w:r>
           </w:p>
         </w:tc>
@@ -25416,7 +24104,6 @@
                 <w:szCs w:val="20"/>
               </w:rPr>
             </w:pPr>
-            <w:proofErr w:type="spellStart"/>
             <w:r>
               <w:rPr>
                 <w:rFonts w:eastAsia="Arial Unicode MS"/>
@@ -25424,17 +24111,7 @@
                 <w:sz w:val="20"/>
                 <w:szCs w:val="20"/>
               </w:rPr>
-              <w:t>root</w:t>
-            </w:r>
-            <w:proofErr w:type="spellEnd"/>
-            <w:r>
-              <w:rPr>
-                <w:rFonts w:eastAsia="Arial Unicode MS"/>
-                <w:color w:val="000000"/>
-                <w:sz w:val="20"/>
-                <w:szCs w:val="20"/>
-              </w:rPr>
-              <w:t xml:space="preserve"> = ”</w:t>
+              <w:t>root = ”</w:t>
             </w:r>
             <w:r>
               <w:rPr>
@@ -25468,19 +24145,8 @@
                 <w:szCs w:val="20"/>
                 <w:lang w:val="sv-SE"/>
               </w:rPr>
-              <w:t xml:space="preserve">= </w:t>
-            </w:r>
-            <w:proofErr w:type="spellStart"/>
-            <w:r>
-              <w:rPr>
-                <w:rFonts w:eastAsia="Arial Unicode MS"/>
-                <w:sz w:val="20"/>
-                <w:szCs w:val="20"/>
-                <w:lang w:val="sv-SE"/>
-              </w:rPr>
-              <w:t>HSA-id:t</w:t>
-            </w:r>
-            <w:proofErr w:type="spellEnd"/>
+              <w:t>= HSA-id:t</w:t>
+            </w:r>
           </w:p>
         </w:tc>
         <w:tc>
@@ -25847,7 +24513,6 @@
                 <w:sz w:val="20"/>
               </w:rPr>
             </w:pPr>
-            <w:proofErr w:type="spellStart"/>
             <w:r>
               <w:rPr>
                 <w:color w:val="000000"/>
@@ -25855,7 +24520,6 @@
               </w:rPr>
               <w:t>Mult</w:t>
             </w:r>
-            <w:proofErr w:type="spellEnd"/>
           </w:p>
         </w:tc>
         <w:tc>
@@ -25877,21 +24541,12 @@
                 <w:sz w:val="20"/>
               </w:rPr>
             </w:pPr>
-            <w:proofErr w:type="spellStart"/>
-            <w:r>
-              <w:rPr>
-                <w:color w:val="000000"/>
-                <w:sz w:val="20"/>
-              </w:rPr>
-              <w:t>Kodverk</w:t>
-            </w:r>
-            <w:proofErr w:type="spellEnd"/>
-            <w:r>
-              <w:rPr>
-                <w:color w:val="000000"/>
-                <w:sz w:val="20"/>
-              </w:rPr>
-              <w:t>/värdemängd</w:t>
+            <w:r>
+              <w:rPr>
+                <w:color w:val="000000"/>
+                <w:sz w:val="20"/>
+              </w:rPr>
+              <w:t>Kodverk/värdemängd</w:t>
             </w:r>
           </w:p>
         </w:tc>
@@ -26059,21 +24714,12 @@
                 <w:sz w:val="20"/>
               </w:rPr>
             </w:pPr>
-            <w:proofErr w:type="spellStart"/>
-            <w:r>
-              <w:rPr>
-                <w:color w:val="000000"/>
-                <w:sz w:val="20"/>
-              </w:rPr>
-              <w:t>Snomed</w:t>
-            </w:r>
-            <w:proofErr w:type="spellEnd"/>
-            <w:r>
-              <w:rPr>
-                <w:color w:val="000000"/>
-                <w:sz w:val="20"/>
-              </w:rPr>
-              <w:t xml:space="preserve"> CT</w:t>
+            <w:r>
+              <w:rPr>
+                <w:color w:val="000000"/>
+                <w:sz w:val="20"/>
+              </w:rPr>
+              <w:t>Snomed CT</w:t>
             </w:r>
           </w:p>
         </w:tc>
@@ -26178,7 +24824,6 @@
                 <w:sz w:val="20"/>
               </w:rPr>
             </w:pPr>
-            <w:proofErr w:type="spellStart"/>
             <w:r>
               <w:rPr>
                 <w:rFonts w:eastAsia="Arial Unicode MS"/>
@@ -26187,7 +24832,6 @@
               </w:rPr>
               <w:t>DatePeriodType</w:t>
             </w:r>
-            <w:proofErr w:type="spellEnd"/>
           </w:p>
         </w:tc>
         <w:tc>
@@ -26294,13 +24938,11 @@
       <w:pPr>
         <w:pStyle w:val="BodyText"/>
         <w:rPr>
-          <w:sz w:val="20"/>
           <w:lang w:val="sv-SE"/>
         </w:rPr>
       </w:pPr>
       <w:r>
         <w:rPr>
-          <w:sz w:val="20"/>
           <w:lang w:val="sv-SE"/>
         </w:rPr>
         <w:t>Nedan listas de datatyper som till en början används i projektet. Listan med datatyper kan komma att utökas och/eller kompletteras under arbetets gång.</w:t>
@@ -26310,13 +24952,11 @@
       <w:pPr>
         <w:pStyle w:val="BodyText"/>
         <w:rPr>
-          <w:sz w:val="20"/>
           <w:lang w:val="sv-SE"/>
         </w:rPr>
       </w:pPr>
       <w:r>
         <w:rPr>
-          <w:sz w:val="20"/>
           <w:lang w:val="sv-SE"/>
         </w:rPr>
         <w:t xml:space="preserve">Nedanstående format för tidpunkter/tidsintervall utgår från ISO 8601 om inte annat anges. För information om ISO 8601 se t.ex. </w:t>
@@ -26324,12 +24964,75 @@
       <w:hyperlink r:id="rId13" w:history="1">
         <w:r>
           <w:rPr>
-            <w:sz w:val="20"/>
             <w:lang w:val="sv-SE"/>
           </w:rPr>
           <w:t>http://en.wikipedia.org/wiki./ISO_8601</w:t>
         </w:r>
       </w:hyperlink>
+      <w:r>
+        <w:rPr>
+          <w:lang w:val="sv-SE"/>
+        </w:rPr>
+        <w:t>.</w:t>
+      </w:r>
+    </w:p>
+    <w:p>
+      <w:pPr>
+        <w:pStyle w:val="BodyText"/>
+      </w:pPr>
+      <w:r>
+        <w:rPr>
+          <w:lang w:val="sv-SE"/>
+        </w:rPr>
+        <w:t xml:space="preserve">För att beskriva datum och datumintervall används </w:t>
+      </w:r>
+      <w:ins w:id="50" w:author="Kristin Schoug Bertilsson" w:date="2015-01-27T10:51:00Z">
+        <w:r>
+          <w:rPr>
+            <w:lang w:val="sv-SE"/>
+          </w:rPr>
+          <w:t xml:space="preserve">så långt det varit möjligt </w:t>
+        </w:r>
+      </w:ins>
+      <w:r>
+        <w:rPr>
+          <w:lang w:val="sv-SE"/>
+        </w:rPr>
+        <w:t>defactodatatype</w:t>
+      </w:r>
+      <w:ins w:id="51" w:author="Kristin Schoug Bertilsson" w:date="2015-01-27T10:50:00Z">
+        <w:r>
+          <w:rPr>
+            <w:lang w:val="sv-SE"/>
+          </w:rPr>
+          <w:t>r</w:t>
+        </w:r>
+      </w:ins>
+      <w:del w:id="52" w:author="Kristin Schoug Bertilsson" w:date="2015-01-27T10:50:00Z">
+        <w:r>
+          <w:rPr>
+            <w:lang w:val="sv-SE"/>
+          </w:rPr>
+          <w:delText>n</w:delText>
+        </w:r>
+      </w:del>
+      <w:r>
+        <w:rPr>
+          <w:lang w:val="sv-SE"/>
+        </w:rPr>
+        <w:t xml:space="preserve"> från RIV Tekniska Anvisningar. Dessa datatyper fanns inte tillgängliga när informationsmodellen togs fram vilket är anledningen till att de inte tillämpas fullt ut.</w:t>
+      </w:r>
+      <w:ins w:id="53" w:author="Kristin Schoug Bertilsson" w:date="2015-01-27T10:51:00Z">
+        <w:r>
+          <w:rPr>
+            <w:lang w:val="sv-SE"/>
+          </w:rPr>
+          <w:t xml:space="preserve"> </w:t>
+        </w:r>
+        <w:r>
+          <w:t>Datatypen PartialDatePeriodType är definierad av projektet.</w:t>
+        </w:r>
+      </w:ins>
     </w:p>
     <w:tbl>
       <w:tblPr>
@@ -26373,23 +25076,13 @@
                 <w:sz w:val="20"/>
               </w:rPr>
             </w:pPr>
-            <w:proofErr w:type="spellStart"/>
-            <w:r>
-              <w:rPr>
-                <w:rFonts w:eastAsia="Arial Unicode MS"/>
-                <w:color w:val="000000"/>
-                <w:sz w:val="20"/>
-              </w:rPr>
-              <w:t>Datatyp</w:t>
-            </w:r>
-            <w:proofErr w:type="spellEnd"/>
-            <w:r>
-              <w:rPr>
-                <w:rFonts w:eastAsia="Arial Unicode MS"/>
-                <w:color w:val="000000"/>
-                <w:sz w:val="20"/>
-              </w:rPr>
-              <w:t xml:space="preserve"> enligt ISO</w:t>
+            <w:r>
+              <w:rPr>
+                <w:rFonts w:eastAsia="Arial Unicode MS"/>
+                <w:color w:val="000000"/>
+                <w:sz w:val="20"/>
+              </w:rPr>
+              <w:t>Datatyp enligt ISO</w:t>
             </w:r>
           </w:p>
         </w:tc>
@@ -26463,25 +25156,7 @@
                 <w:color w:val="000000"/>
                 <w:sz w:val="20"/>
               </w:rPr>
-              <w:t xml:space="preserve">Används för att ange sant, falskt eller </w:t>
-            </w:r>
-            <w:proofErr w:type="spellStart"/>
-            <w:r>
-              <w:rPr>
-                <w:rFonts w:eastAsia="Arial Unicode MS"/>
-                <w:color w:val="000000"/>
-                <w:sz w:val="20"/>
-              </w:rPr>
-              <w:t>null</w:t>
-            </w:r>
-            <w:proofErr w:type="spellEnd"/>
-            <w:r>
-              <w:rPr>
-                <w:rFonts w:eastAsia="Arial Unicode MS"/>
-                <w:color w:val="000000"/>
-                <w:sz w:val="20"/>
-              </w:rPr>
-              <w:t>.</w:t>
+              <w:t>Används för att ange sant, falskt eller null.</w:t>
             </w:r>
           </w:p>
           <w:p>
@@ -26511,7 +25186,6 @@
                 <w:sz w:val="20"/>
               </w:rPr>
             </w:pPr>
-            <w:proofErr w:type="spellStart"/>
             <w:r>
               <w:rPr>
                 <w:rFonts w:eastAsia="Arial Unicode MS"/>
@@ -26520,7 +25194,6 @@
               </w:rPr>
               <w:t>true</w:t>
             </w:r>
-            <w:proofErr w:type="spellEnd"/>
             <w:r>
               <w:rPr>
                 <w:rFonts w:eastAsia="Arial Unicode MS"/>
@@ -26528,17 +25201,8 @@
                 <w:sz w:val="20"/>
               </w:rPr>
               <w:br/>
-            </w:r>
-            <w:proofErr w:type="spellStart"/>
-            <w:r>
-              <w:rPr>
-                <w:rFonts w:eastAsia="Arial Unicode MS"/>
-                <w:color w:val="000000"/>
-                <w:sz w:val="20"/>
-              </w:rPr>
               <w:t>false</w:t>
             </w:r>
-            <w:proofErr w:type="spellEnd"/>
             <w:r>
               <w:rPr>
                 <w:rFonts w:eastAsia="Arial Unicode MS"/>
@@ -26554,25 +25218,7 @@
                 <w:color w:val="000000"/>
                 <w:sz w:val="20"/>
               </w:rPr>
-              <w:t>Fixt värde: UNK (</w:t>
-            </w:r>
-            <w:proofErr w:type="spellStart"/>
-            <w:r>
-              <w:rPr>
-                <w:rFonts w:eastAsia="Arial Unicode MS"/>
-                <w:color w:val="000000"/>
-                <w:sz w:val="20"/>
-              </w:rPr>
-              <w:t>Unknown</w:t>
-            </w:r>
-            <w:proofErr w:type="spellEnd"/>
-            <w:r>
-              <w:rPr>
-                <w:rFonts w:eastAsia="Arial Unicode MS"/>
-                <w:color w:val="000000"/>
-                <w:sz w:val="20"/>
-              </w:rPr>
-              <w:t>)</w:t>
+              <w:t>Fixt värde: UNK (Unknown)</w:t>
             </w:r>
             <w:r>
               <w:rPr>
@@ -26633,25 +25279,7 @@
                 <w:color w:val="000000"/>
                 <w:sz w:val="20"/>
               </w:rPr>
-              <w:t xml:space="preserve">Identifiering av berört </w:t>
-            </w:r>
-            <w:proofErr w:type="spellStart"/>
-            <w:r>
-              <w:rPr>
-                <w:rFonts w:eastAsia="Arial Unicode MS"/>
-                <w:color w:val="000000"/>
-                <w:sz w:val="20"/>
-              </w:rPr>
-              <w:t>kodverk</w:t>
-            </w:r>
-            <w:proofErr w:type="spellEnd"/>
-            <w:r>
-              <w:rPr>
-                <w:rFonts w:eastAsia="Arial Unicode MS"/>
-                <w:color w:val="000000"/>
-                <w:sz w:val="20"/>
-              </w:rPr>
-              <w:t>/klassifikation (genom OID) samt aktuell kod och text</w:t>
+              <w:t>Identifiering av berört kodverk/klassifikation (genom OID) samt aktuell kod och text</w:t>
             </w:r>
           </w:p>
           <w:tbl>
@@ -26707,7 +25335,6 @@
                       <w:szCs w:val="20"/>
                     </w:rPr>
                   </w:pPr>
-                  <w:proofErr w:type="spellStart"/>
                   <w:r>
                     <w:rPr>
                       <w:rFonts w:eastAsia="Arial Unicode MS"/>
@@ -26717,7 +25344,6 @@
                     </w:rPr>
                     <w:t>Mult</w:t>
                   </w:r>
-                  <w:proofErr w:type="spellEnd"/>
                 </w:p>
               </w:tc>
               <w:tc>
@@ -26761,7 +25387,6 @@
                       <w:szCs w:val="20"/>
                     </w:rPr>
                   </w:pPr>
-                  <w:proofErr w:type="spellStart"/>
                   <w:r>
                     <w:rPr>
                       <w:rFonts w:eastAsia="Arial Unicode MS"/>
@@ -26771,7 +25396,6 @@
                     </w:rPr>
                     <w:t>code</w:t>
                   </w:r>
-                  <w:proofErr w:type="spellEnd"/>
                 </w:p>
               </w:tc>
               <w:tc>
@@ -26841,7 +25465,6 @@
                       <w:szCs w:val="20"/>
                     </w:rPr>
                   </w:pPr>
-                  <w:proofErr w:type="spellStart"/>
                   <w:r>
                     <w:rPr>
                       <w:rFonts w:eastAsia="Arial Unicode MS"/>
@@ -26851,7 +25474,6 @@
                     </w:rPr>
                     <w:t>displayName</w:t>
                   </w:r>
-                  <w:proofErr w:type="spellEnd"/>
                 </w:p>
               </w:tc>
               <w:tc>
@@ -26876,27 +25498,7 @@
                       <w:sz w:val="20"/>
                       <w:szCs w:val="20"/>
                     </w:rPr>
-                    <w:t>0</w:t>
-                  </w:r>
-                  <w:proofErr w:type="gramStart"/>
-                  <w:r>
-                    <w:rPr>
-                      <w:rFonts w:eastAsia="Arial Unicode MS"/>
-                      <w:color w:val="000000"/>
-                      <w:sz w:val="20"/>
-                      <w:szCs w:val="20"/>
-                    </w:rPr>
-                    <w:t>..</w:t>
-                  </w:r>
-                  <w:proofErr w:type="gramEnd"/>
-                  <w:r>
-                    <w:rPr>
-                      <w:rFonts w:eastAsia="Arial Unicode MS"/>
-                      <w:color w:val="000000"/>
-                      <w:sz w:val="20"/>
-                      <w:szCs w:val="20"/>
-                    </w:rPr>
-                    <w:t>1</w:t>
+                    <w:t>0..1</w:t>
                   </w:r>
                 </w:p>
               </w:tc>
@@ -26941,7 +25543,6 @@
                       <w:szCs w:val="20"/>
                     </w:rPr>
                   </w:pPr>
-                  <w:proofErr w:type="spellStart"/>
                   <w:r>
                     <w:rPr>
                       <w:rFonts w:eastAsia="Arial Unicode MS"/>
@@ -26951,7 +25552,6 @@
                     </w:rPr>
                     <w:t>codeSystem</w:t>
                   </w:r>
-                  <w:proofErr w:type="spellEnd"/>
                 </w:p>
               </w:tc>
               <w:tc>
@@ -27001,27 +25601,7 @@
                       <w:sz w:val="20"/>
                       <w:szCs w:val="20"/>
                     </w:rPr>
-                    <w:t xml:space="preserve">identifiering av berört </w:t>
-                  </w:r>
-                  <w:proofErr w:type="spellStart"/>
-                  <w:r>
-                    <w:rPr>
-                      <w:rFonts w:eastAsia="Arial Unicode MS"/>
-                      <w:color w:val="000000"/>
-                      <w:sz w:val="20"/>
-                      <w:szCs w:val="20"/>
-                    </w:rPr>
-                    <w:t>kodverk</w:t>
-                  </w:r>
-                  <w:proofErr w:type="spellEnd"/>
-                  <w:r>
-                    <w:rPr>
-                      <w:rFonts w:eastAsia="Arial Unicode MS"/>
-                      <w:color w:val="000000"/>
-                      <w:sz w:val="20"/>
-                      <w:szCs w:val="20"/>
-                    </w:rPr>
-                    <w:t>/klassifikation (OID eller UUID)</w:t>
+                    <w:t>identifiering av berört kodverk/klassifikation (OID eller UUID)</w:t>
                   </w:r>
                 </w:p>
               </w:tc>
@@ -27041,7 +25621,6 @@
                       <w:szCs w:val="20"/>
                     </w:rPr>
                   </w:pPr>
-                  <w:proofErr w:type="spellStart"/>
                   <w:r>
                     <w:rPr>
                       <w:rFonts w:eastAsia="Arial Unicode MS"/>
@@ -27051,7 +25630,6 @@
                     </w:rPr>
                     <w:t>codeSystem</w:t>
                   </w:r>
-                  <w:proofErr w:type="spellEnd"/>
                   <w:r>
                     <w:rPr>
                       <w:rFonts w:eastAsia="Arial Unicode MS"/>
@@ -27086,27 +25664,7 @@
                       <w:sz w:val="20"/>
                       <w:szCs w:val="20"/>
                     </w:rPr>
-                    <w:t>0</w:t>
-                  </w:r>
-                  <w:proofErr w:type="gramStart"/>
-                  <w:r>
-                    <w:rPr>
-                      <w:rFonts w:eastAsia="Arial Unicode MS"/>
-                      <w:color w:val="000000"/>
-                      <w:sz w:val="20"/>
-                      <w:szCs w:val="20"/>
-                    </w:rPr>
-                    <w:t>..</w:t>
-                  </w:r>
-                  <w:proofErr w:type="gramEnd"/>
-                  <w:r>
-                    <w:rPr>
-                      <w:rFonts w:eastAsia="Arial Unicode MS"/>
-                      <w:color w:val="000000"/>
-                      <w:sz w:val="20"/>
-                      <w:szCs w:val="20"/>
-                    </w:rPr>
-                    <w:t>1</w:t>
+                    <w:t>0..1</w:t>
                   </w:r>
                 </w:p>
               </w:tc>
@@ -27151,7 +25709,6 @@
                       <w:szCs w:val="20"/>
                     </w:rPr>
                   </w:pPr>
-                  <w:proofErr w:type="spellStart"/>
                   <w:r>
                     <w:rPr>
                       <w:rFonts w:eastAsia="Arial Unicode MS"/>
@@ -27161,7 +25718,6 @@
                     </w:rPr>
                     <w:t>originalText</w:t>
                   </w:r>
-                  <w:proofErr w:type="spellEnd"/>
                 </w:p>
               </w:tc>
               <w:tc>
@@ -27186,27 +25742,7 @@
                       <w:sz w:val="20"/>
                       <w:szCs w:val="20"/>
                     </w:rPr>
-                    <w:t>0</w:t>
-                  </w:r>
-                  <w:proofErr w:type="gramStart"/>
-                  <w:r>
-                    <w:rPr>
-                      <w:rFonts w:eastAsia="Arial Unicode MS"/>
-                      <w:color w:val="000000"/>
-                      <w:sz w:val="20"/>
-                      <w:szCs w:val="20"/>
-                    </w:rPr>
-                    <w:t>..</w:t>
-                  </w:r>
-                  <w:proofErr w:type="gramEnd"/>
-                  <w:r>
-                    <w:rPr>
-                      <w:rFonts w:eastAsia="Arial Unicode MS"/>
-                      <w:color w:val="000000"/>
-                      <w:sz w:val="20"/>
-                      <w:szCs w:val="20"/>
-                    </w:rPr>
-                    <w:t>1</w:t>
+                    <w:t>0..1</w:t>
                   </w:r>
                 </w:p>
               </w:tc>
@@ -27324,24 +25860,7 @@
                 <w:sz w:val="20"/>
               </w:rPr>
               <w:br/>
-            </w:r>
-            <w:proofErr w:type="spellStart"/>
-            <w:r>
-              <w:rPr>
-                <w:rFonts w:eastAsia="Arial Unicode MS"/>
-                <w:color w:val="000000"/>
-                <w:sz w:val="20"/>
-              </w:rPr>
-              <w:t>root</w:t>
-            </w:r>
-            <w:proofErr w:type="spellEnd"/>
-            <w:r>
-              <w:rPr>
-                <w:rFonts w:eastAsia="Arial Unicode MS"/>
-                <w:color w:val="000000"/>
-                <w:sz w:val="20"/>
-              </w:rPr>
-              <w:t xml:space="preserve"> = ” 1.2.752.129.2.1.3.1</w:t>
+              <w:t>root = ” 1.2.752.129.2.1.3.1</w:t>
             </w:r>
             <w:r>
               <w:rPr>
@@ -27406,7 +25925,6 @@
                       <w:szCs w:val="20"/>
                     </w:rPr>
                   </w:pPr>
-                  <w:proofErr w:type="spellStart"/>
                   <w:r>
                     <w:rPr>
                       <w:rFonts w:eastAsia="Arial Unicode MS"/>
@@ -27416,7 +25934,6 @@
                     </w:rPr>
                     <w:t>Mult</w:t>
                   </w:r>
-                  <w:proofErr w:type="spellEnd"/>
                 </w:p>
               </w:tc>
               <w:tc>
@@ -27460,7 +25977,6 @@
                       <w:szCs w:val="20"/>
                     </w:rPr>
                   </w:pPr>
-                  <w:proofErr w:type="spellStart"/>
                   <w:r>
                     <w:rPr>
                       <w:rFonts w:eastAsia="Arial Unicode MS"/>
@@ -27470,7 +25986,6 @@
                     </w:rPr>
                     <w:t>root</w:t>
                   </w:r>
-                  <w:proofErr w:type="spellEnd"/>
                 </w:p>
               </w:tc>
               <w:tc>
@@ -27495,27 +26010,7 @@
                       <w:sz w:val="20"/>
                       <w:szCs w:val="20"/>
                     </w:rPr>
-                    <w:t>0</w:t>
-                  </w:r>
-                  <w:proofErr w:type="gramStart"/>
-                  <w:r>
-                    <w:rPr>
-                      <w:rFonts w:eastAsia="Arial Unicode MS"/>
-                      <w:color w:val="000000"/>
-                      <w:sz w:val="20"/>
-                      <w:szCs w:val="20"/>
-                    </w:rPr>
-                    <w:t>..</w:t>
-                  </w:r>
-                  <w:proofErr w:type="gramEnd"/>
-                  <w:r>
-                    <w:rPr>
-                      <w:rFonts w:eastAsia="Arial Unicode MS"/>
-                      <w:color w:val="000000"/>
-                      <w:sz w:val="20"/>
-                      <w:szCs w:val="20"/>
-                    </w:rPr>
-                    <w:t>1</w:t>
+                    <w:t>0..1</w:t>
                   </w:r>
                 </w:p>
               </w:tc>
@@ -27739,7 +26234,6 @@
                       <w:lang w:eastAsia="en-US"/>
                     </w:rPr>
                   </w:pPr>
-                  <w:proofErr w:type="spellStart"/>
                   <w:r>
                     <w:rPr>
                       <w:rFonts w:eastAsia="Arial Unicode MS"/>
@@ -27750,7 +26244,6 @@
                     </w:rPr>
                     <w:t>Mult</w:t>
                   </w:r>
-                  <w:proofErr w:type="spellEnd"/>
                 </w:p>
               </w:tc>
               <w:tc>
@@ -27797,7 +26290,6 @@
                       <w:lang w:eastAsia="en-US"/>
                     </w:rPr>
                   </w:pPr>
-                  <w:proofErr w:type="spellStart"/>
                   <w:r>
                     <w:rPr>
                       <w:rFonts w:eastAsia="Arial Unicode MS"/>
@@ -27808,7 +26300,6 @@
                     </w:rPr>
                     <w:t>value</w:t>
                   </w:r>
-                  <w:proofErr w:type="spellEnd"/>
                 </w:p>
               </w:tc>
               <w:tc>
@@ -27883,7 +26374,6 @@
                       <w:lang w:eastAsia="en-US"/>
                     </w:rPr>
                   </w:pPr>
-                  <w:proofErr w:type="spellStart"/>
                   <w:r>
                     <w:rPr>
                       <w:rFonts w:eastAsia="Arial Unicode MS"/>
@@ -27894,7 +26384,6 @@
                     </w:rPr>
                     <w:t>unit</w:t>
                   </w:r>
-                  <w:proofErr w:type="spellEnd"/>
                 </w:p>
               </w:tc>
               <w:tc>
@@ -27921,29 +26410,7 @@
                       <w:szCs w:val="20"/>
                       <w:lang w:eastAsia="en-US"/>
                     </w:rPr>
-                    <w:t>0</w:t>
-                  </w:r>
-                  <w:proofErr w:type="gramStart"/>
-                  <w:r>
-                    <w:rPr>
-                      <w:rFonts w:eastAsia="Arial Unicode MS"/>
-                      <w:color w:val="000000"/>
-                      <w:sz w:val="20"/>
-                      <w:szCs w:val="20"/>
-                      <w:lang w:eastAsia="en-US"/>
-                    </w:rPr>
-                    <w:t>..</w:t>
-                  </w:r>
-                  <w:proofErr w:type="gramEnd"/>
-                  <w:r>
-                    <w:rPr>
-                      <w:rFonts w:eastAsia="Arial Unicode MS"/>
-                      <w:color w:val="000000"/>
-                      <w:sz w:val="20"/>
-                      <w:szCs w:val="20"/>
-                      <w:lang w:eastAsia="en-US"/>
-                    </w:rPr>
-                    <w:t>1</w:t>
+                    <w:t>0..1</w:t>
                   </w:r>
                 </w:p>
               </w:tc>
@@ -28172,18 +26639,8 @@
                 <w:color w:val="000000"/>
                 <w:sz w:val="20"/>
               </w:rPr>
-              <w:t xml:space="preserve">är </w:t>
-            </w:r>
-            <w:proofErr w:type="spellStart"/>
-            <w:r>
-              <w:rPr>
-                <w:rFonts w:eastAsia="Arial Unicode MS"/>
-                <w:color w:val="000000"/>
-                <w:sz w:val="20"/>
-              </w:rPr>
-              <w:t>ÅÅÅÅMMDDThhmmss</w:t>
-            </w:r>
-            <w:proofErr w:type="spellEnd"/>
+              <w:t>är ÅÅÅÅMMDDThhmmss</w:t>
+            </w:r>
           </w:p>
           <w:p>
             <w:pPr>
@@ -28209,25 +26666,7 @@
                 <w:color w:val="000000"/>
                 <w:sz w:val="20"/>
               </w:rPr>
-              <w:t xml:space="preserve">ecision, </w:t>
-            </w:r>
-            <w:proofErr w:type="gramStart"/>
-            <w:r>
-              <w:rPr>
-                <w:rFonts w:eastAsia="Arial Unicode MS"/>
-                <w:color w:val="000000"/>
-                <w:sz w:val="20"/>
-              </w:rPr>
-              <w:t>dvs</w:t>
-            </w:r>
-            <w:proofErr w:type="gramEnd"/>
-            <w:r>
-              <w:rPr>
-                <w:rFonts w:eastAsia="Arial Unicode MS"/>
-                <w:color w:val="000000"/>
-                <w:sz w:val="20"/>
-              </w:rPr>
-              <w:t xml:space="preserve"> minut eller timme.</w:t>
+              <w:t>ecision, dvs minut eller timme.</w:t>
             </w:r>
           </w:p>
           <w:p>
@@ -28245,36 +26684,8 @@
                 <w:color w:val="000000"/>
                 <w:sz w:val="20"/>
               </w:rPr>
-              <w:t xml:space="preserve">Exempel: </w:t>
-            </w:r>
-            <w:proofErr w:type="spellStart"/>
-            <w:r>
-              <w:rPr>
-                <w:rFonts w:eastAsia="Arial Unicode MS"/>
-                <w:color w:val="000000"/>
-                <w:sz w:val="20"/>
-              </w:rPr>
-              <w:t>ÅÅÅÅMMDDThhmm</w:t>
-            </w:r>
-            <w:proofErr w:type="spellEnd"/>
-            <w:r>
-              <w:rPr>
-                <w:rFonts w:eastAsia="Arial Unicode MS"/>
-                <w:color w:val="000000"/>
-                <w:sz w:val="20"/>
-              </w:rPr>
-              <w:t xml:space="preserve"> eller </w:t>
-            </w:r>
-            <w:proofErr w:type="spellStart"/>
-            <w:r>
-              <w:rPr>
-                <w:rFonts w:eastAsia="Arial Unicode MS"/>
-                <w:color w:val="000000"/>
-                <w:sz w:val="20"/>
-              </w:rPr>
-              <w:t>ÅÅÅÅMMDDThh</w:t>
-            </w:r>
-            <w:proofErr w:type="spellEnd"/>
+              <w:t>Exempel: ÅÅÅÅMMDDThhmm eller ÅÅÅÅMMDDThh</w:t>
+            </w:r>
           </w:p>
           <w:p>
             <w:pPr>
@@ -28420,7 +26831,6 @@
                       <w:lang w:eastAsia="en-US"/>
                     </w:rPr>
                   </w:pPr>
-                  <w:proofErr w:type="spellStart"/>
                   <w:r>
                     <w:rPr>
                       <w:rFonts w:eastAsia="Arial Unicode MS"/>
@@ -28431,7 +26841,6 @@
                     </w:rPr>
                     <w:t>Mult</w:t>
                   </w:r>
-                  <w:proofErr w:type="spellEnd"/>
                 </w:p>
               </w:tc>
               <w:tc>
@@ -28478,7 +26887,6 @@
                       <w:lang w:eastAsia="en-US"/>
                     </w:rPr>
                   </w:pPr>
-                  <w:proofErr w:type="spellStart"/>
                   <w:r>
                     <w:rPr>
                       <w:rFonts w:eastAsia="Arial Unicode MS"/>
@@ -28489,7 +26897,6 @@
                     </w:rPr>
                     <w:t>low</w:t>
                   </w:r>
-                  <w:proofErr w:type="spellEnd"/>
                 </w:p>
               </w:tc>
               <w:tc>
@@ -28516,29 +26923,7 @@
                       <w:szCs w:val="20"/>
                       <w:lang w:eastAsia="en-US"/>
                     </w:rPr>
-                    <w:t>0</w:t>
-                  </w:r>
-                  <w:proofErr w:type="gramStart"/>
-                  <w:r>
-                    <w:rPr>
-                      <w:rFonts w:eastAsia="Arial Unicode MS"/>
-                      <w:color w:val="000000"/>
-                      <w:sz w:val="20"/>
-                      <w:szCs w:val="20"/>
-                      <w:lang w:eastAsia="en-US"/>
-                    </w:rPr>
-                    <w:t>..</w:t>
-                  </w:r>
-                  <w:proofErr w:type="gramEnd"/>
-                  <w:r>
-                    <w:rPr>
-                      <w:rFonts w:eastAsia="Arial Unicode MS"/>
-                      <w:color w:val="000000"/>
-                      <w:sz w:val="20"/>
-                      <w:szCs w:val="20"/>
-                      <w:lang w:eastAsia="en-US"/>
-                    </w:rPr>
-                    <w:t>1</w:t>
+                    <w:t>0..1</w:t>
                   </w:r>
                 </w:p>
               </w:tc>
@@ -28586,7 +26971,6 @@
                       <w:lang w:eastAsia="en-US"/>
                     </w:rPr>
                   </w:pPr>
-                  <w:proofErr w:type="spellStart"/>
                   <w:r>
                     <w:rPr>
                       <w:rFonts w:eastAsia="Arial Unicode MS"/>
@@ -28597,7 +26981,6 @@
                     </w:rPr>
                     <w:t>high</w:t>
                   </w:r>
-                  <w:proofErr w:type="spellEnd"/>
                 </w:p>
               </w:tc>
               <w:tc>
@@ -28624,29 +27007,7 @@
                       <w:szCs w:val="20"/>
                       <w:lang w:eastAsia="en-US"/>
                     </w:rPr>
-                    <w:t>0</w:t>
-                  </w:r>
-                  <w:proofErr w:type="gramStart"/>
-                  <w:r>
-                    <w:rPr>
-                      <w:rFonts w:eastAsia="Arial Unicode MS"/>
-                      <w:color w:val="000000"/>
-                      <w:sz w:val="20"/>
-                      <w:szCs w:val="20"/>
-                      <w:lang w:eastAsia="en-US"/>
-                    </w:rPr>
-                    <w:t>..</w:t>
-                  </w:r>
-                  <w:proofErr w:type="gramEnd"/>
-                  <w:r>
-                    <w:rPr>
-                      <w:rFonts w:eastAsia="Arial Unicode MS"/>
-                      <w:color w:val="000000"/>
-                      <w:sz w:val="20"/>
-                      <w:szCs w:val="20"/>
-                      <w:lang w:eastAsia="en-US"/>
-                    </w:rPr>
-                    <w:t>1</w:t>
+                    <w:t>0..1</w:t>
                   </w:r>
                 </w:p>
               </w:tc>
@@ -28694,61 +27055,7 @@
                 <w:color w:val="000000"/>
                 <w:sz w:val="20"/>
               </w:rPr>
-              <w:t xml:space="preserve">Om en tidpunkt behöver anges </w:t>
-            </w:r>
-            <w:proofErr w:type="spellStart"/>
-            <w:r>
-              <w:rPr>
-                <w:rFonts w:eastAsia="Arial Unicode MS"/>
-                <w:color w:val="000000"/>
-                <w:sz w:val="20"/>
-              </w:rPr>
-              <w:t>mhja</w:t>
-            </w:r>
-            <w:proofErr w:type="spellEnd"/>
-            <w:r>
-              <w:rPr>
-                <w:rFonts w:eastAsia="Arial Unicode MS"/>
-                <w:color w:val="000000"/>
-                <w:sz w:val="20"/>
-              </w:rPr>
-              <w:t xml:space="preserve"> datatypen IVL&lt;TS&gt; sätts tidpunkten i både </w:t>
-            </w:r>
-            <w:proofErr w:type="spellStart"/>
-            <w:r>
-              <w:rPr>
-                <w:rFonts w:eastAsia="Arial Unicode MS"/>
-                <w:color w:val="000000"/>
-                <w:sz w:val="20"/>
-              </w:rPr>
-              <w:t>low</w:t>
-            </w:r>
-            <w:proofErr w:type="spellEnd"/>
-            <w:r>
-              <w:rPr>
-                <w:rFonts w:eastAsia="Arial Unicode MS"/>
-                <w:color w:val="000000"/>
-                <w:sz w:val="20"/>
-              </w:rPr>
-              <w:t xml:space="preserve"> och </w:t>
-            </w:r>
-            <w:proofErr w:type="spellStart"/>
-            <w:r>
-              <w:rPr>
-                <w:rFonts w:eastAsia="Arial Unicode MS"/>
-                <w:color w:val="000000"/>
-                <w:sz w:val="20"/>
-              </w:rPr>
-              <w:t>high</w:t>
-            </w:r>
-            <w:proofErr w:type="spellEnd"/>
-            <w:r>
-              <w:rPr>
-                <w:rFonts w:eastAsia="Arial Unicode MS"/>
-                <w:color w:val="000000"/>
-                <w:sz w:val="20"/>
-              </w:rPr>
-              <w:t>.</w:t>
+              <w:t>Om en tidpunkt behöver anges mhja datatypen IVL&lt;TS&gt; sätts tidpunkten i både low och high.</w:t>
             </w:r>
           </w:p>
         </w:tc>
@@ -28782,16 +27089,14 @@
                 <w:sz w:val="20"/>
               </w:rPr>
             </w:pPr>
-            <w:proofErr w:type="gramStart"/>
-            <w:r>
-              <w:rPr>
-                <w:rFonts w:eastAsia="Arial Unicode MS"/>
-                <w:color w:val="000000"/>
-                <w:sz w:val="20"/>
-              </w:rPr>
-              <w:t>INT</w:t>
-            </w:r>
-            <w:proofErr w:type="gramEnd"/>
+            <w:r>
+              <w:rPr>
+                <w:rFonts w:eastAsia="Arial Unicode MS"/>
+                <w:color w:val="000000"/>
+                <w:sz w:val="20"/>
+              </w:rPr>
+              <w:t>DateType</w:t>
+            </w:r>
           </w:p>
         </w:tc>
         <w:tc>
@@ -28819,6 +27124,306 @@
                 <w:color w:val="000000"/>
                 <w:sz w:val="20"/>
               </w:rPr>
+              <w:t>Se RIV Tekniska A</w:t>
+            </w:r>
+            <w:r>
+              <w:rPr>
+                <w:rFonts w:eastAsia="Arial Unicode MS"/>
+                <w:color w:val="000000"/>
+                <w:sz w:val="20"/>
+              </w:rPr>
+              <w:t>nvisningar.</w:t>
+            </w:r>
+          </w:p>
+        </w:tc>
+      </w:tr>
+      <w:tr>
+        <w:tblPrEx>
+          <w:tblBorders>
+            <w:left w:val="single" w:sz="12" w:space="0" w:color="auto"/>
+            <w:right w:val="single" w:sz="12" w:space="0" w:color="auto"/>
+            <w:insideH w:val="single" w:sz="2" w:space="0" w:color="auto"/>
+            <w:insideV w:val="single" w:sz="2" w:space="0" w:color="auto"/>
+          </w:tblBorders>
+        </w:tblPrEx>
+        <w:tc>
+          <w:tcPr>
+            <w:tcW w:w="1560" w:type="dxa"/>
+            <w:tcBorders>
+              <w:top w:val="single" w:sz="4" w:space="0" w:color="auto"/>
+              <w:left w:val="single" w:sz="4" w:space="0" w:color="auto"/>
+              <w:bottom w:val="single" w:sz="4" w:space="0" w:color="auto"/>
+              <w:right w:val="single" w:sz="4" w:space="0" w:color="auto"/>
+            </w:tcBorders>
+          </w:tcPr>
+          <w:p>
+            <w:pPr>
+              <w:spacing w:before="120" w:after="120"/>
+              <w:jc w:val="center"/>
+              <w:rPr>
+                <w:rFonts w:eastAsia="Arial Unicode MS"/>
+                <w:color w:val="000000"/>
+                <w:sz w:val="20"/>
+              </w:rPr>
+            </w:pPr>
+            <w:r>
+              <w:rPr>
+                <w:rFonts w:eastAsia="Arial Unicode MS"/>
+                <w:color w:val="000000"/>
+                <w:sz w:val="20"/>
+              </w:rPr>
+              <w:t>Partial DateType</w:t>
+            </w:r>
+          </w:p>
+        </w:tc>
+        <w:tc>
+          <w:tcPr>
+            <w:tcW w:w="11198" w:type="dxa"/>
+            <w:tcBorders>
+              <w:top w:val="single" w:sz="4" w:space="0" w:color="auto"/>
+              <w:left w:val="single" w:sz="4" w:space="0" w:color="auto"/>
+              <w:bottom w:val="single" w:sz="4" w:space="0" w:color="auto"/>
+              <w:right w:val="single" w:sz="4" w:space="0" w:color="auto"/>
+            </w:tcBorders>
+          </w:tcPr>
+          <w:p>
+            <w:pPr>
+              <w:spacing w:before="120" w:after="120"/>
+              <w:rPr>
+                <w:rFonts w:eastAsia="Arial Unicode MS"/>
+                <w:color w:val="000000"/>
+                <w:sz w:val="20"/>
+              </w:rPr>
+            </w:pPr>
+            <w:r>
+              <w:rPr>
+                <w:rFonts w:eastAsia="Arial Unicode MS"/>
+                <w:color w:val="000000"/>
+                <w:sz w:val="20"/>
+              </w:rPr>
+              <w:t>Se RIV Tekniska A</w:t>
+            </w:r>
+            <w:r>
+              <w:rPr>
+                <w:rFonts w:eastAsia="Arial Unicode MS"/>
+                <w:color w:val="000000"/>
+                <w:sz w:val="20"/>
+              </w:rPr>
+              <w:t>nvisningar.</w:t>
+            </w:r>
+          </w:p>
+        </w:tc>
+      </w:tr>
+      <w:tr>
+        <w:tblPrEx>
+          <w:tblBorders>
+            <w:left w:val="single" w:sz="12" w:space="0" w:color="auto"/>
+            <w:right w:val="single" w:sz="12" w:space="0" w:color="auto"/>
+            <w:insideH w:val="single" w:sz="2" w:space="0" w:color="auto"/>
+            <w:insideV w:val="single" w:sz="2" w:space="0" w:color="auto"/>
+          </w:tblBorders>
+        </w:tblPrEx>
+        <w:tc>
+          <w:tcPr>
+            <w:tcW w:w="1560" w:type="dxa"/>
+            <w:tcBorders>
+              <w:top w:val="single" w:sz="4" w:space="0" w:color="auto"/>
+              <w:left w:val="single" w:sz="4" w:space="0" w:color="auto"/>
+              <w:bottom w:val="single" w:sz="4" w:space="0" w:color="auto"/>
+              <w:right w:val="single" w:sz="4" w:space="0" w:color="auto"/>
+            </w:tcBorders>
+          </w:tcPr>
+          <w:p>
+            <w:pPr>
+              <w:spacing w:before="120" w:after="120"/>
+              <w:jc w:val="center"/>
+              <w:rPr>
+                <w:rFonts w:eastAsia="Arial Unicode MS"/>
+                <w:color w:val="000000"/>
+                <w:sz w:val="20"/>
+              </w:rPr>
+            </w:pPr>
+            <w:r>
+              <w:rPr>
+                <w:rFonts w:eastAsia="Arial Unicode MS"/>
+                <w:color w:val="000000"/>
+                <w:sz w:val="20"/>
+              </w:rPr>
+              <w:t>DatePeriodType</w:t>
+            </w:r>
+          </w:p>
+        </w:tc>
+        <w:tc>
+          <w:tcPr>
+            <w:tcW w:w="11198" w:type="dxa"/>
+            <w:tcBorders>
+              <w:top w:val="single" w:sz="4" w:space="0" w:color="auto"/>
+              <w:left w:val="single" w:sz="4" w:space="0" w:color="auto"/>
+              <w:bottom w:val="single" w:sz="4" w:space="0" w:color="auto"/>
+              <w:right w:val="single" w:sz="4" w:space="0" w:color="auto"/>
+            </w:tcBorders>
+          </w:tcPr>
+          <w:p>
+            <w:pPr>
+              <w:spacing w:before="120" w:after="120"/>
+              <w:rPr>
+                <w:rFonts w:eastAsia="Arial Unicode MS"/>
+                <w:color w:val="000000"/>
+                <w:sz w:val="20"/>
+              </w:rPr>
+            </w:pPr>
+            <w:r>
+              <w:rPr>
+                <w:rFonts w:eastAsia="Arial Unicode MS"/>
+                <w:color w:val="000000"/>
+                <w:sz w:val="20"/>
+              </w:rPr>
+              <w:t>Se RIV Tekniska A</w:t>
+            </w:r>
+            <w:r>
+              <w:rPr>
+                <w:rFonts w:eastAsia="Arial Unicode MS"/>
+                <w:color w:val="000000"/>
+                <w:sz w:val="20"/>
+              </w:rPr>
+              <w:t>nvisningar.</w:t>
+            </w:r>
+          </w:p>
+        </w:tc>
+      </w:tr>
+      <w:tr>
+        <w:tblPrEx>
+          <w:tblBorders>
+            <w:left w:val="single" w:sz="12" w:space="0" w:color="auto"/>
+            <w:right w:val="single" w:sz="12" w:space="0" w:color="auto"/>
+            <w:insideH w:val="single" w:sz="2" w:space="0" w:color="auto"/>
+            <w:insideV w:val="single" w:sz="2" w:space="0" w:color="auto"/>
+          </w:tblBorders>
+        </w:tblPrEx>
+        <w:tc>
+          <w:tcPr>
+            <w:tcW w:w="1560" w:type="dxa"/>
+            <w:tcBorders>
+              <w:top w:val="single" w:sz="4" w:space="0" w:color="auto"/>
+              <w:left w:val="single" w:sz="4" w:space="0" w:color="auto"/>
+              <w:bottom w:val="single" w:sz="4" w:space="0" w:color="auto"/>
+              <w:right w:val="single" w:sz="4" w:space="0" w:color="auto"/>
+            </w:tcBorders>
+          </w:tcPr>
+          <w:p>
+            <w:pPr>
+              <w:spacing w:before="120" w:after="120"/>
+              <w:jc w:val="center"/>
+              <w:rPr>
+                <w:rFonts w:eastAsia="Arial Unicode MS"/>
+                <w:color w:val="000000"/>
+                <w:sz w:val="20"/>
+              </w:rPr>
+            </w:pPr>
+            <w:r>
+              <w:rPr>
+                <w:rFonts w:eastAsia="Arial Unicode MS"/>
+                <w:color w:val="000000"/>
+                <w:sz w:val="20"/>
+              </w:rPr>
+              <w:t>PartialDatePeriodType</w:t>
+            </w:r>
+          </w:p>
+        </w:tc>
+        <w:tc>
+          <w:tcPr>
+            <w:tcW w:w="11198" w:type="dxa"/>
+            <w:tcBorders>
+              <w:top w:val="single" w:sz="4" w:space="0" w:color="auto"/>
+              <w:left w:val="single" w:sz="4" w:space="0" w:color="auto"/>
+              <w:bottom w:val="single" w:sz="4" w:space="0" w:color="auto"/>
+              <w:right w:val="single" w:sz="4" w:space="0" w:color="auto"/>
+            </w:tcBorders>
+          </w:tcPr>
+          <w:p>
+            <w:pPr>
+              <w:spacing w:before="120" w:after="120"/>
+              <w:rPr>
+                <w:rFonts w:eastAsia="Arial Unicode MS"/>
+                <w:color w:val="000000"/>
+                <w:sz w:val="20"/>
+              </w:rPr>
+            </w:pPr>
+            <w:r>
+              <w:rPr>
+                <w:rFonts w:eastAsia="Arial Unicode MS"/>
+                <w:color w:val="000000"/>
+                <w:sz w:val="20"/>
+              </w:rPr>
+              <w:t>Datumintervall med möjligheten att minska precisionen till att endast ange månad eller år.</w:t>
+            </w:r>
+          </w:p>
+        </w:tc>
+      </w:tr>
+      <w:tr>
+        <w:tblPrEx>
+          <w:tblBorders>
+            <w:left w:val="single" w:sz="12" w:space="0" w:color="auto"/>
+            <w:right w:val="single" w:sz="12" w:space="0" w:color="auto"/>
+            <w:insideH w:val="single" w:sz="2" w:space="0" w:color="auto"/>
+            <w:insideV w:val="single" w:sz="2" w:space="0" w:color="auto"/>
+          </w:tblBorders>
+        </w:tblPrEx>
+        <w:tc>
+          <w:tcPr>
+            <w:tcW w:w="1560" w:type="dxa"/>
+            <w:tcBorders>
+              <w:top w:val="single" w:sz="4" w:space="0" w:color="auto"/>
+              <w:left w:val="single" w:sz="4" w:space="0" w:color="auto"/>
+              <w:bottom w:val="single" w:sz="4" w:space="0" w:color="auto"/>
+              <w:right w:val="single" w:sz="4" w:space="0" w:color="auto"/>
+            </w:tcBorders>
+          </w:tcPr>
+          <w:p>
+            <w:pPr>
+              <w:spacing w:before="120" w:after="120"/>
+              <w:jc w:val="center"/>
+              <w:rPr>
+                <w:rFonts w:eastAsia="Arial Unicode MS"/>
+                <w:color w:val="000000"/>
+                <w:sz w:val="20"/>
+              </w:rPr>
+            </w:pPr>
+            <w:r>
+              <w:rPr>
+                <w:rFonts w:eastAsia="Arial Unicode MS"/>
+                <w:color w:val="000000"/>
+                <w:sz w:val="20"/>
+              </w:rPr>
+              <w:t>INT</w:t>
+            </w:r>
+          </w:p>
+        </w:tc>
+        <w:tc>
+          <w:tcPr>
+            <w:tcW w:w="11198" w:type="dxa"/>
+            <w:tcBorders>
+              <w:top w:val="single" w:sz="4" w:space="0" w:color="auto"/>
+              <w:left w:val="single" w:sz="4" w:space="0" w:color="auto"/>
+              <w:bottom w:val="single" w:sz="4" w:space="0" w:color="auto"/>
+              <w:right w:val="single" w:sz="4" w:space="0" w:color="auto"/>
+            </w:tcBorders>
+          </w:tcPr>
+          <w:p>
+            <w:pPr>
+              <w:spacing w:before="120" w:after="120"/>
+              <w:rPr>
+                <w:rFonts w:eastAsia="Arial Unicode MS"/>
+                <w:color w:val="000000"/>
+                <w:sz w:val="20"/>
+              </w:rPr>
+            </w:pPr>
+            <w:r>
+              <w:rPr>
+                <w:rFonts w:eastAsia="Arial Unicode MS"/>
+                <w:color w:val="000000"/>
+                <w:sz w:val="20"/>
+              </w:rPr>
               <w:t>Heltal</w:t>
             </w:r>
           </w:p>
@@ -28830,23 +27435,19 @@
       <w:pPr>
         <w:pStyle w:val="Rubrik1Nr"/>
       </w:pPr>
-      <w:bookmarkStart w:id="50" w:name="_Toc138576302"/>
-      <w:bookmarkStart w:id="51" w:name="_Toc292304268"/>
-      <w:bookmarkStart w:id="52" w:name="_Toc395160864"/>
+      <w:bookmarkStart w:id="54" w:name="_Toc138576302"/>
+      <w:bookmarkStart w:id="55" w:name="_Toc292304268"/>
+      <w:bookmarkStart w:id="56" w:name="_Toc395160864"/>
       <w:r>
-        <w:t xml:space="preserve">Klassifikationer, </w:t>
+        <w:lastRenderedPageBreak/>
+        <w:t>Klassifikationer, kodverk</w:t>
       </w:r>
-      <w:proofErr w:type="spellStart"/>
-      <w:r>
-        <w:t>kodverk</w:t>
-      </w:r>
-      <w:bookmarkEnd w:id="50"/>
-      <w:proofErr w:type="spellEnd"/>
+      <w:bookmarkEnd w:id="54"/>
       <w:r>
         <w:t xml:space="preserve"> och identifierare</w:t>
       </w:r>
-      <w:bookmarkEnd w:id="51"/>
-      <w:bookmarkEnd w:id="52"/>
+      <w:bookmarkEnd w:id="55"/>
+      <w:bookmarkEnd w:id="56"/>
     </w:p>
     <w:p>
       <w:pPr>
@@ -28859,21 +27460,7 @@
         <w:rPr>
           <w:lang w:val="sv-SE"/>
         </w:rPr>
-        <w:t xml:space="preserve">Klassifikationer och </w:t>
-      </w:r>
-      <w:proofErr w:type="spellStart"/>
-      <w:r>
-        <w:rPr>
-          <w:lang w:val="sv-SE"/>
-        </w:rPr>
-        <w:t>kodverk</w:t>
-      </w:r>
-      <w:proofErr w:type="spellEnd"/>
-      <w:r>
-        <w:rPr>
-          <w:lang w:val="sv-SE"/>
-        </w:rPr>
-        <w:t xml:space="preserve"> inkl. begreppssystem och identifikationssystem som hanteras i informationsutbytet.</w:t>
+        <w:t>Klassifikationer och kodverk inkl. begreppssystem och identifikationssystem som hanteras i informationsutbytet.</w:t>
       </w:r>
     </w:p>
     <w:p>
@@ -28895,37 +27482,20 @@
           <w:i/>
           <w:lang w:val="sv-SE"/>
         </w:rPr>
-        <w:t xml:space="preserve">Koder och </w:t>
-      </w:r>
-      <w:proofErr w:type="spellStart"/>
-      <w:r>
-        <w:rPr>
-          <w:i/>
-          <w:lang w:val="sv-SE"/>
-        </w:rPr>
-        <w:t>klassifikationer.xslx</w:t>
-      </w:r>
-      <w:proofErr w:type="spellEnd"/>
-      <w:r>
-        <w:rPr>
-          <w:i/>
-          <w:lang w:val="sv-SE"/>
-        </w:rPr>
-        <w:t>.</w:t>
+        <w:t>Koder och klassifikationer.xslx.</w:t>
       </w:r>
     </w:p>
     <w:p>
       <w:pPr>
         <w:pStyle w:val="Rubrik2Nr"/>
       </w:pPr>
-      <w:bookmarkStart w:id="53" w:name="_Toc292304271"/>
-      <w:bookmarkStart w:id="54" w:name="_Toc395160865"/>
+      <w:bookmarkStart w:id="57" w:name="_Toc292304271"/>
+      <w:bookmarkStart w:id="58" w:name="_Toc395160865"/>
       <w:r>
-        <w:lastRenderedPageBreak/>
         <w:t>Identifierare</w:t>
       </w:r>
-      <w:bookmarkEnd w:id="53"/>
-      <w:bookmarkEnd w:id="54"/>
+      <w:bookmarkEnd w:id="57"/>
+      <w:bookmarkEnd w:id="58"/>
     </w:p>
     <w:tbl>
       <w:tblPr>
@@ -29163,32 +27733,8 @@
                 <w:szCs w:val="20"/>
                 <w:lang w:val="sv-SE" w:eastAsia="sv-SE"/>
               </w:rPr>
-              <w:t xml:space="preserve">HSA-id för objekt i HSA-katalogen såsom personer, roller, funktioner, enheter </w:t>
-            </w:r>
-            <w:proofErr w:type="spellStart"/>
-            <w:proofErr w:type="gramStart"/>
-            <w:r>
-              <w:rPr>
-                <w:rFonts w:ascii="Times New Roman" w:hAnsi="Times New Roman" w:cs="Times New Roman"/>
-                <w:color w:val="auto"/>
-                <w:sz w:val="20"/>
-                <w:szCs w:val="20"/>
-                <w:lang w:val="sv-SE" w:eastAsia="sv-SE"/>
-              </w:rPr>
-              <w:t>mfl</w:t>
-            </w:r>
-            <w:proofErr w:type="spellEnd"/>
-            <w:r>
-              <w:rPr>
-                <w:rFonts w:ascii="Times New Roman" w:hAnsi="Times New Roman" w:cs="Times New Roman"/>
-                <w:color w:val="auto"/>
-                <w:sz w:val="20"/>
-                <w:szCs w:val="20"/>
-                <w:lang w:val="sv-SE" w:eastAsia="sv-SE"/>
-              </w:rPr>
-              <w:t>.</w:t>
-            </w:r>
-            <w:proofErr w:type="gramEnd"/>
+              <w:t>HSA-id för objekt i HSA-katalogen såsom personer, roller, funktioner, enheter mfl.</w:t>
+            </w:r>
           </w:p>
         </w:tc>
       </w:tr>
@@ -29209,21 +27755,7 @@
               <w:rPr>
                 <w:sz w:val="20"/>
               </w:rPr>
-              <w:t xml:space="preserve">Icke-nationell identifierare </w:t>
-            </w:r>
-            <w:proofErr w:type="spellStart"/>
-            <w:r>
-              <w:rPr>
-                <w:sz w:val="20"/>
-              </w:rPr>
-              <w:t>Org+lokalt</w:t>
-            </w:r>
-            <w:proofErr w:type="spellEnd"/>
-            <w:r>
-              <w:rPr>
-                <w:sz w:val="20"/>
-              </w:rPr>
-              <w:t xml:space="preserve"> unikt id</w:t>
+              <w:t>Icke-nationell identifierare Org+lokalt unikt id</w:t>
             </w:r>
           </w:p>
         </w:tc>
@@ -29882,7 +28414,7 @@
               <w:noProof/>
               <w:lang w:val="sv-SE"/>
             </w:rPr>
-            <w:t>22</w:t>
+            <w:t>21</w:t>
           </w:r>
           <w:r>
             <w:rPr>
@@ -30395,7 +28927,7 @@
         <v:path o:extrusionok="f" gradientshapeok="t" o:connecttype="rect"/>
         <o:lock v:ext="edit" aspectratio="t"/>
       </v:shapetype>
-      <v:shape id="_x0000_i1031" type="#_x0000_t75" style="width:3.75pt;height:9pt" o:bullet="t">
+      <v:shape id="_x0000_i1054" type="#_x0000_t75" style="width:3.75pt;height:9pt" o:bullet="t">
         <v:imagedata r:id="rId1" o:title="Pil-v2-Word"/>
       </v:shape>
     </w:pict>
@@ -33826,7 +32358,7 @@
 </file>
 
 <file path=customXml/itemProps1.xml><?xml version="1.0" encoding="utf-8"?>
-<ds:datastoreItem xmlns:ds="http://schemas.openxmlformats.org/officeDocument/2006/customXml" ds:itemID="{CD2B1C4A-4552-49E2-BE35-1240E64F1DAF}">
+<ds:datastoreItem xmlns:ds="http://schemas.openxmlformats.org/officeDocument/2006/customXml" ds:itemID="{6D215AD9-C9F8-477B-856C-666A1A3B2A0C}">
   <ds:schemaRefs>
     <ds:schemaRef ds:uri="http://schemas.openxmlformats.org/officeDocument/2006/bibliography"/>
   </ds:schemaRefs>

</xml_diff>